<commit_message>
updated info and docs
</commit_message>
<xml_diff>
--- a/docs/JosephHoughtonResume2024.docx
+++ b/docs/JosephHoughtonResume2024.docx
@@ -145,7 +145,7 @@
         <w:pBdr>
           <w:top w:val="nil"/>
           <w:left w:val="nil"/>
-          <w:bottom w:val="single" w:color="000000" w:sz="6" w:space="0" w:shadow="0" w:frame="0"/>
+          <w:bottom w:val="single" w:color="000000" w:sz="6" w:space="1" w:shadow="0" w:frame="0"/>
           <w:right w:val="nil"/>
         </w:pBdr>
         <w:spacing w:line="288" w:lineRule="auto"/>
@@ -354,7 +354,7 @@
         <w:pBdr>
           <w:top w:val="nil"/>
           <w:left w:val="nil"/>
-          <w:bottom w:val="single" w:color="000000" w:sz="6" w:space="0" w:shadow="0" w:frame="0"/>
+          <w:bottom w:val="single" w:color="000000" w:sz="6" w:space="1" w:shadow="0" w:frame="0"/>
           <w:right w:val="nil"/>
         </w:pBdr>
         <w:spacing w:line="252" w:lineRule="auto"/>
@@ -428,36 +428,26 @@
           <w:rFonts w:ascii="Garamond" w:hAnsi="Garamond"/>
           <w:b w:val="1"/>
           <w:bCs w:val="1"/>
-          <w:outline w:val="0"/>
-          <w:color w:val="000000"/>
-          <w:u w:color="000000"/>
-          <w:rtl w:val="0"/>
-          <w:lang w:val="en-US"/>
-          <w14:textFill>
-            <w14:solidFill>
-              <w14:srgbClr w14:val="000000"/>
-            </w14:solidFill>
-          </w14:textFill>
-        </w:rPr>
-        <w:t>Infosys</w:t>
-      </w:r>
-      <w:r>
-        <w:rPr>
-          <w:rFonts w:ascii="Garamond" w:hAnsi="Garamond"/>
+          <w:rtl w:val="0"/>
+          <w:lang w:val="en-US"/>
+        </w:rPr>
+        <w:t>Zeal IT Consultants</w:t>
+      </w:r>
+      <w:r>
+        <w:rPr>
+          <w:rFonts w:ascii="Garamond" w:cs="Garamond" w:hAnsi="Garamond" w:eastAsia="Garamond"/>
           <w:b w:val="1"/>
           <w:bCs w:val="1"/>
           <w:outline w:val="0"/>
           <w:color w:val="000000"/>
           <w:u w:color="000000"/>
           <w:rtl w:val="0"/>
-          <w:lang w:val="en-US"/>
-          <w14:textFill>
-            <w14:solidFill>
-              <w14:srgbClr w14:val="000000"/>
-            </w14:solidFill>
-          </w14:textFill>
-        </w:rPr>
-        <w:t xml:space="preserve"> </w:t>
+          <w14:textFill>
+            <w14:solidFill>
+              <w14:srgbClr w14:val="000000"/>
+            </w14:solidFill>
+          </w14:textFill>
+        </w:rPr>
         <w:tab/>
         <w:tab/>
         <w:tab/>
@@ -467,26 +457,24 @@
         <w:tab/>
         <w:tab/>
         <w:t xml:space="preserve">     </w:t>
-        <w:tab/>
-        <w:t xml:space="preserve">  </w:t>
-      </w:r>
-      <w:r>
-        <w:rPr>
-          <w:rFonts w:ascii="Garamond" w:hAnsi="Garamond"/>
+      </w:r>
+      <w:r>
+        <w:rPr>
+          <w:rFonts w:ascii="Garamond" w:cs="Garamond" w:hAnsi="Garamond" w:eastAsia="Garamond"/>
           <w:b w:val="1"/>
           <w:bCs w:val="1"/>
           <w:outline w:val="0"/>
           <w:color w:val="000000"/>
           <w:u w:color="000000"/>
           <w:rtl w:val="0"/>
-          <w:lang w:val="en-US"/>
-          <w14:textFill>
-            <w14:solidFill>
-              <w14:srgbClr w14:val="000000"/>
-            </w14:solidFill>
-          </w14:textFill>
-        </w:rPr>
-        <w:t xml:space="preserve">            October 2018</w:t>
+          <w14:textFill>
+            <w14:solidFill>
+              <w14:srgbClr w14:val="000000"/>
+            </w14:solidFill>
+          </w14:textFill>
+        </w:rPr>
+        <w:tab/>
+        <w:t xml:space="preserve">               June 2024</w:t>
       </w:r>
       <w:r>
         <w:rPr>
@@ -522,7 +510,7 @@
             </w14:solidFill>
           </w14:textFill>
         </w:rPr>
-        <w:t>March 2020</w:t>
+        <w:t>Present</w:t>
       </w:r>
     </w:p>
     <w:p>
@@ -556,7 +544,7 @@
             </w14:solidFill>
           </w14:textFill>
         </w:rPr>
-        <w:t>Software Developer / UI Associate</w:t>
+        <w:t>Software Contractor Intern</w:t>
       </w:r>
       <w:r>
         <w:rPr>
@@ -598,7 +586,10 @@
         <w:t xml:space="preserve"> </w:t>
         <w:tab/>
         <w:tab/>
-        <w:t xml:space="preserve">                           Raleigh, NC  &amp;  Providence, RI</w:t>
+        <w:t xml:space="preserve">                           </w:t>
+        <w:tab/>
+        <w:tab/>
+        <w:t xml:space="preserve">                   Dallas, TX</w:t>
       </w:r>
     </w:p>
     <w:p>
@@ -632,31 +623,7 @@
             </w14:solidFill>
           </w14:textFill>
         </w:rPr>
-        <w:t xml:space="preserve">Worked with a </w:t>
-      </w:r>
-      <w:r>
-        <w:rPr>
-          <w:rFonts w:ascii="Garamond" w:hAnsi="Garamond"/>
-          <w:rtl w:val="0"/>
-          <w:lang w:val="en-US"/>
-        </w:rPr>
-        <w:t>Verizon Wireless software development team developing Verizon web-apps in Angular</w:t>
-      </w:r>
-      <w:r>
-        <w:rPr>
-          <w:rFonts w:ascii="Garamond" w:hAnsi="Garamond"/>
-          <w:rtl w:val="0"/>
-          <w:lang w:val="en-US"/>
-        </w:rPr>
-        <w:t xml:space="preserve"> on the frontend</w:t>
-      </w:r>
-      <w:r>
-        <w:rPr>
-          <w:rFonts w:ascii="Garamond" w:hAnsi="Garamond"/>
-          <w:rtl w:val="0"/>
-          <w:lang w:val="en-US"/>
-        </w:rPr>
-        <w:t>, weekly meetups with Verizon UI/UX team</w:t>
+        <w:t>Worked with a client named Alight to help upgrade their C# API's from .NET 6 to .NET 8</w:t>
       </w:r>
     </w:p>
     <w:p>
@@ -679,18 +646,18 @@
       <w:r>
         <w:rPr>
           <w:rFonts w:ascii="Garamond" w:hAnsi="Garamond"/>
-          <w:rtl w:val="0"/>
-          <w:lang w:val="en-US"/>
-        </w:rPr>
-        <w:t>C</w:t>
-      </w:r>
-      <w:r>
-        <w:rPr>
-          <w:rFonts w:ascii="Garamond" w:hAnsi="Garamond"/>
-          <w:rtl w:val="0"/>
-          <w:lang w:val="en-US"/>
-        </w:rPr>
-        <w:t>ompleted a 2-month Strategic Design Program with the Center For Complexity at Rhode Island School of Design in Providence, RI</w:t>
+          <w:outline w:val="0"/>
+          <w:color w:val="000000"/>
+          <w:u w:color="000000"/>
+          <w:rtl w:val="0"/>
+          <w:lang w:val="en-US"/>
+          <w14:textFill>
+            <w14:solidFill>
+              <w14:srgbClr w14:val="000000"/>
+            </w14:solidFill>
+          </w14:textFill>
+        </w:rPr>
+        <w:t>Worked on an internal Angular web application project involving a RAG pipeline for constructing personalized AI chatbots connected via FastAPI</w:t>
       </w:r>
     </w:p>
     <w:p>
@@ -716,15 +683,7 @@
           <w:rtl w:val="0"/>
           <w:lang w:val="en-US"/>
         </w:rPr>
-        <w:t>C</w:t>
-      </w:r>
-      <w:r>
-        <w:rPr>
-          <w:rFonts w:ascii="Garamond" w:hAnsi="Garamond"/>
-          <w:rtl w:val="0"/>
-          <w:lang w:val="en-US"/>
-        </w:rPr>
-        <w:t>ompleted a 2-month Infosys full-stack Java/Angular training course at Wake Tech College in Raleigh, NC</w:t>
+        <w:t>Worked on an internal project combining Angular/Node services into one web-app via Docker/Kubernetes/GCP</w:t>
       </w:r>
     </w:p>
     <w:p>
@@ -749,27 +708,37 @@
     <w:p>
       <w:pPr>
         <w:pStyle w:val="Default"/>
-        <w:pBdr>
-          <w:top w:val="nil"/>
-          <w:left w:val="nil"/>
-          <w:bottom w:val="single" w:color="000000" w:sz="6" w:space="0" w:shadow="0" w:frame="0"/>
-          <w:right w:val="nil"/>
-        </w:pBdr>
         <w:spacing w:line="252" w:lineRule="auto"/>
         <w:rPr>
           <w:rFonts w:ascii="Garamond" w:cs="Garamond" w:hAnsi="Garamond" w:eastAsia="Garamond"/>
+          <w:outline w:val="0"/>
+          <w:color w:val="000000"/>
+          <w:u w:color="000000"/>
+          <w14:textFill>
+            <w14:solidFill>
+              <w14:srgbClr w14:val="000000"/>
+            </w14:solidFill>
+          </w14:textFill>
+        </w:rPr>
+      </w:pPr>
+      <w:r>
+        <w:rPr>
+          <w:rFonts w:ascii="Garamond" w:hAnsi="Garamond"/>
           <w:b w:val="1"/>
           <w:bCs w:val="1"/>
           <w:outline w:val="0"/>
           <w:color w:val="000000"/>
           <w:u w:color="000000"/>
-          <w14:textFill>
-            <w14:solidFill>
-              <w14:srgbClr w14:val="000000"/>
-            </w14:solidFill>
-          </w14:textFill>
-        </w:rPr>
-      </w:pPr>
+          <w:rtl w:val="0"/>
+          <w:lang w:val="en-US"/>
+          <w14:textFill>
+            <w14:solidFill>
+              <w14:srgbClr w14:val="000000"/>
+            </w14:solidFill>
+          </w14:textFill>
+        </w:rPr>
+        <w:t>Infosys</w:t>
+      </w:r>
       <w:r>
         <w:rPr>
           <w:rFonts w:ascii="Garamond" w:hAnsi="Garamond"/>
@@ -786,7 +755,18 @@
             </w14:solidFill>
           </w14:textFill>
         </w:rPr>
-        <w:t>EDUCATION</w:t>
+        <w:t xml:space="preserve"> </w:t>
+        <w:tab/>
+        <w:tab/>
+        <w:tab/>
+        <w:tab/>
+        <w:tab/>
+        <w:tab/>
+        <w:tab/>
+        <w:tab/>
+        <w:t xml:space="preserve">     </w:t>
+        <w:tab/>
+        <w:t xml:space="preserve">  </w:t>
       </w:r>
       <w:r>
         <w:rPr>
@@ -804,162 +784,79 @@
             </w14:solidFill>
           </w14:textFill>
         </w:rPr>
-        <w:t xml:space="preserve"> </w:t>
+        <w:t xml:space="preserve">            October 2018</w:t>
+      </w:r>
+      <w:r>
+        <w:rPr>
+          <w:rFonts w:ascii="Garamond" w:hAnsi="Garamond" w:hint="default"/>
+          <w:b w:val="1"/>
+          <w:bCs w:val="1"/>
+          <w:outline w:val="0"/>
+          <w:color w:val="000000"/>
+          <w:u w:color="000000"/>
+          <w:rtl w:val="0"/>
+          <w:lang w:val="en-US"/>
+          <w14:textFill>
+            <w14:solidFill>
+              <w14:srgbClr w14:val="000000"/>
+            </w14:solidFill>
+          </w14:textFill>
+        </w:rPr>
+        <w:t xml:space="preserve"> – </w:t>
+      </w:r>
+      <w:r>
+        <w:rPr>
+          <w:rFonts w:ascii="Garamond" w:hAnsi="Garamond"/>
+          <w:b w:val="1"/>
+          <w:bCs w:val="1"/>
+          <w:outline w:val="0"/>
+          <w:color w:val="000000"/>
+          <w:u w:color="000000"/>
+          <w:rtl w:val="0"/>
+          <w:lang w:val="en-US"/>
+          <w14:textFill>
+            <w14:solidFill>
+              <w14:srgbClr w14:val="000000"/>
+            </w14:solidFill>
+          </w14:textFill>
+        </w:rPr>
+        <w:t>March 2020</w:t>
       </w:r>
     </w:p>
     <w:p>
       <w:pPr>
         <w:pStyle w:val="Default"/>
-        <w:tabs>
-          <w:tab w:val="left" w:pos="1660"/>
-        </w:tabs>
         <w:spacing w:line="252" w:lineRule="auto"/>
         <w:rPr>
-          <w:rFonts w:ascii="Garamond" w:cs="Garamond" w:hAnsi="Garamond" w:eastAsia="Garamond"/>
-          <w:b w:val="1"/>
-          <w:bCs w:val="1"/>
-          <w:outline w:val="0"/>
-          <w:color w:val="000000"/>
-          <w:sz w:val="12"/>
-          <w:szCs w:val="12"/>
-          <w:u w:color="000000"/>
-          <w14:textFill>
-            <w14:solidFill>
-              <w14:srgbClr w14:val="000000"/>
-            </w14:solidFill>
-          </w14:textFill>
-        </w:rPr>
-      </w:pPr>
-      <w:r>
-        <w:rPr>
-          <w:rFonts w:ascii="Garamond" w:cs="Garamond" w:hAnsi="Garamond" w:eastAsia="Garamond"/>
-          <w:b w:val="1"/>
-          <w:bCs w:val="1"/>
-          <w:outline w:val="0"/>
-          <w:color w:val="000000"/>
-          <w:sz w:val="12"/>
-          <w:szCs w:val="12"/>
-          <w:u w:color="000000"/>
-          <w14:textFill>
-            <w14:solidFill>
-              <w14:srgbClr w14:val="000000"/>
-            </w14:solidFill>
-          </w14:textFill>
-        </w:rPr>
-        <w:tab/>
-      </w:r>
-    </w:p>
-    <w:p>
-      <w:pPr>
-        <w:pStyle w:val="Default"/>
-        <w:spacing w:line="252" w:lineRule="auto"/>
-        <w:rPr>
-          <w:rFonts w:ascii="Garamond" w:cs="Garamond" w:hAnsi="Garamond" w:eastAsia="Garamond"/>
-          <w:b w:val="1"/>
-          <w:bCs w:val="1"/>
-          <w:outline w:val="0"/>
-          <w:color w:val="000000"/>
-          <w:u w:color="000000"/>
-          <w14:textFill>
-            <w14:solidFill>
-              <w14:srgbClr w14:val="000000"/>
-            </w14:solidFill>
-          </w14:textFill>
-        </w:rPr>
-      </w:pPr>
-      <w:r>
-        <w:rPr>
-          <w:rFonts w:ascii="Garamond" w:hAnsi="Garamond"/>
-          <w:b w:val="1"/>
-          <w:bCs w:val="1"/>
-          <w:rtl w:val="0"/>
-          <w:lang w:val="en-US"/>
-        </w:rPr>
-        <w:t xml:space="preserve">Oregon State </w:t>
-      </w:r>
-      <w:r>
-        <w:rPr>
-          <w:rFonts w:ascii="Garamond" w:hAnsi="Garamond"/>
-          <w:b w:val="1"/>
-          <w:bCs w:val="1"/>
-          <w:outline w:val="0"/>
-          <w:color w:val="000000"/>
-          <w:u w:color="000000"/>
-          <w:rtl w:val="0"/>
-          <w:lang w:val="en-US"/>
-          <w14:textFill>
-            <w14:solidFill>
-              <w14:srgbClr w14:val="000000"/>
-            </w14:solidFill>
-          </w14:textFill>
-        </w:rPr>
-        <w:t xml:space="preserve">University  </w:t>
-        <w:tab/>
-        <w:tab/>
-        <w:tab/>
-        <w:tab/>
-        <w:tab/>
-        <w:t xml:space="preserve">              </w:t>
-      </w:r>
-      <w:r>
-        <w:rPr>
-          <w:rFonts w:ascii="Garamond" w:hAnsi="Garamond"/>
-          <w:b w:val="1"/>
-          <w:bCs w:val="1"/>
-          <w:outline w:val="0"/>
-          <w:color w:val="000000"/>
-          <w:u w:color="000000"/>
-          <w:rtl w:val="0"/>
-          <w:lang w:val="en-US"/>
-          <w14:textFill>
-            <w14:solidFill>
-              <w14:srgbClr w14:val="000000"/>
-            </w14:solidFill>
-          </w14:textFill>
-        </w:rPr>
-        <w:t xml:space="preserve">                                         </w:t>
-      </w:r>
-      <w:r>
-        <w:rPr>
-          <w:rFonts w:ascii="Garamond" w:hAnsi="Garamond"/>
-          <w:b w:val="1"/>
-          <w:bCs w:val="1"/>
-          <w:outline w:val="0"/>
-          <w:color w:val="000000"/>
-          <w:u w:color="000000"/>
-          <w:rtl w:val="0"/>
-          <w:lang w:val="en-US"/>
-          <w14:textFill>
-            <w14:solidFill>
-              <w14:srgbClr w14:val="000000"/>
-            </w14:solidFill>
-          </w14:textFill>
-        </w:rPr>
-        <w:t>Graduati</w:t>
-      </w:r>
-      <w:r>
-        <w:rPr>
-          <w:rFonts w:ascii="Garamond" w:hAnsi="Garamond"/>
-          <w:b w:val="1"/>
-          <w:bCs w:val="1"/>
-          <w:outline w:val="0"/>
-          <w:color w:val="000000"/>
-          <w:u w:color="000000"/>
-          <w:rtl w:val="0"/>
-          <w:lang w:val="en-US"/>
-          <w14:textFill>
-            <w14:solidFill>
-              <w14:srgbClr w14:val="000000"/>
-            </w14:solidFill>
-          </w14:textFill>
-        </w:rPr>
-        <w:t>ng: 2024</w:t>
-      </w:r>
-    </w:p>
-    <w:p>
-      <w:pPr>
-        <w:pStyle w:val="Default"/>
-        <w:spacing w:line="252" w:lineRule="auto"/>
+          <w:outline w:val="0"/>
+          <w:color w:val="000000"/>
+          <w:u w:color="000000"/>
+          <w14:textFill>
+            <w14:solidFill>
+              <w14:srgbClr w14:val="000000"/>
+            </w14:solidFill>
+          </w14:textFill>
+        </w:rPr>
+      </w:pPr>
+      <w:r>
+        <w:rPr>
+          <w:rFonts w:ascii="Garamond" w:hAnsi="Garamond"/>
+          <w:i w:val="1"/>
+          <w:iCs w:val="1"/>
+          <w:outline w:val="0"/>
+          <w:color w:val="000000"/>
+          <w:u w:color="000000"/>
+          <w:rtl w:val="0"/>
+          <w:lang w:val="en-US"/>
+          <w14:textFill>
+            <w14:solidFill>
+              <w14:srgbClr w14:val="000000"/>
+            </w14:solidFill>
+          </w14:textFill>
+        </w:rPr>
+        <w:t>Software Developer / UI Associate</w:t>
+      </w:r>
+      <w:r>
         <w:rPr>
           <w:rFonts w:ascii="Garamond" w:cs="Garamond" w:hAnsi="Garamond" w:eastAsia="Garamond"/>
           <w:i w:val="1"/>
@@ -967,13 +864,19 @@
           <w:outline w:val="0"/>
           <w:color w:val="000000"/>
           <w:u w:color="000000"/>
-          <w14:textFill>
-            <w14:solidFill>
-              <w14:srgbClr w14:val="000000"/>
-            </w14:solidFill>
-          </w14:textFill>
-        </w:rPr>
-      </w:pPr>
+          <w:rtl w:val="0"/>
+          <w14:textFill>
+            <w14:solidFill>
+              <w14:srgbClr w14:val="000000"/>
+            </w14:solidFill>
+          </w14:textFill>
+        </w:rPr>
+        <w:tab/>
+        <w:t xml:space="preserve"> </w:t>
+        <w:tab/>
+        <w:tab/>
+        <w:tab/>
+      </w:r>
       <w:r>
         <w:rPr>
           <w:rFonts w:ascii="Garamond" w:hAnsi="Garamond"/>
@@ -990,87 +893,10 @@
             </w14:solidFill>
           </w14:textFill>
         </w:rPr>
-        <w:t>B.S. Computer Science</w:t>
-      </w:r>
-      <w:r>
-        <w:rPr>
-          <w:rFonts w:ascii="Garamond" w:cs="Garamond" w:hAnsi="Garamond" w:eastAsia="Garamond"/>
-          <w:i w:val="1"/>
-          <w:iCs w:val="1"/>
-          <w:outline w:val="0"/>
-          <w:color w:val="000000"/>
-          <w:u w:color="000000"/>
-          <w:rtl w:val="0"/>
-          <w14:textFill>
-            <w14:solidFill>
-              <w14:srgbClr w14:val="000000"/>
-            </w14:solidFill>
-          </w14:textFill>
-        </w:rPr>
-        <w:tab/>
-        <w:tab/>
-        <w:tab/>
-        <w:tab/>
-        <w:tab/>
-        <w:t xml:space="preserve">   </w:t>
-        <w:tab/>
-        <w:tab/>
-        <w:tab/>
-        <w:t xml:space="preserve">            </w:t>
-      </w:r>
-      <w:r>
-        <w:rPr>
-          <w:rFonts w:ascii="Garamond" w:hAnsi="Garamond"/>
-          <w:i w:val="1"/>
-          <w:iCs w:val="1"/>
-          <w:outline w:val="0"/>
-          <w:color w:val="000000"/>
-          <w:u w:color="000000"/>
-          <w:rtl w:val="0"/>
-          <w:lang w:val="en-US"/>
-          <w14:textFill>
-            <w14:solidFill>
-              <w14:srgbClr w14:val="000000"/>
-            </w14:solidFill>
-          </w14:textFill>
-        </w:rPr>
-        <w:t xml:space="preserve">                            </w:t>
-      </w:r>
-      <w:r>
-        <w:rPr>
-          <w:rFonts w:ascii="Garamond" w:hAnsi="Garamond"/>
-          <w:i w:val="1"/>
-          <w:iCs w:val="1"/>
-          <w:outline w:val="0"/>
-          <w:color w:val="000000"/>
-          <w:u w:color="000000"/>
-          <w:rtl w:val="0"/>
-          <w:lang w:val="en-US"/>
-          <w14:textFill>
-            <w14:solidFill>
-              <w14:srgbClr w14:val="000000"/>
-            </w14:solidFill>
-          </w14:textFill>
-        </w:rPr>
-        <w:t>C</w:t>
-      </w:r>
-      <w:r>
-        <w:rPr>
-          <w:rFonts w:ascii="Garamond" w:hAnsi="Garamond"/>
-          <w:i w:val="1"/>
-          <w:iCs w:val="1"/>
-          <w:outline w:val="0"/>
-          <w:color w:val="000000"/>
-          <w:u w:color="000000"/>
-          <w:rtl w:val="0"/>
-          <w:lang w:val="en-US"/>
-          <w14:textFill>
-            <w14:solidFill>
-              <w14:srgbClr w14:val="000000"/>
-            </w14:solidFill>
-          </w14:textFill>
-        </w:rPr>
-        <w:t>orvallis, OR</w:t>
+        <w:t xml:space="preserve"> </w:t>
+        <w:tab/>
+        <w:tab/>
+        <w:t xml:space="preserve">                           Raleigh, NC  &amp;  Providence, RI</w:t>
       </w:r>
     </w:p>
     <w:p>
@@ -1093,10 +919,454 @@
       <w:r>
         <w:rPr>
           <w:rFonts w:ascii="Garamond" w:hAnsi="Garamond"/>
-          <w:rtl w:val="0"/>
-          <w:lang w:val="en-US"/>
-        </w:rPr>
-        <w:t>online degree in progress, Summa Cum Laude</w:t>
+          <w:outline w:val="0"/>
+          <w:color w:val="000000"/>
+          <w:u w:color="000000"/>
+          <w:rtl w:val="0"/>
+          <w:lang w:val="en-US"/>
+          <w14:textFill>
+            <w14:solidFill>
+              <w14:srgbClr w14:val="000000"/>
+            </w14:solidFill>
+          </w14:textFill>
+        </w:rPr>
+        <w:t xml:space="preserve">Worked with a </w:t>
+      </w:r>
+      <w:r>
+        <w:rPr>
+          <w:rFonts w:ascii="Garamond" w:hAnsi="Garamond"/>
+          <w:rtl w:val="0"/>
+          <w:lang w:val="en-US"/>
+        </w:rPr>
+        <w:t>Verizon Wireless software development team developing Verizon web-apps in Angular,</w:t>
+      </w:r>
+      <w:r>
+        <w:rPr>
+          <w:rFonts w:ascii="Garamond" w:hAnsi="Garamond"/>
+          <w:rtl w:val="0"/>
+          <w:lang w:val="en-US"/>
+        </w:rPr>
+        <w:t xml:space="preserve"> migrated apps from Angular 6 to Angular 8, had </w:t>
+      </w:r>
+      <w:r>
+        <w:rPr>
+          <w:rFonts w:ascii="Garamond" w:hAnsi="Garamond"/>
+          <w:rtl w:val="0"/>
+          <w:lang w:val="en-US"/>
+        </w:rPr>
+        <w:t>weekly meetups with Verizon UI/UX team</w:t>
+      </w:r>
+      <w:r>
+        <w:rPr>
+          <w:rFonts w:ascii="Garamond" w:hAnsi="Garamond"/>
+          <w:rtl w:val="0"/>
+          <w:lang w:val="en-US"/>
+        </w:rPr>
+        <w:t xml:space="preserve"> for UI planning</w:t>
+      </w:r>
+    </w:p>
+    <w:p>
+      <w:pPr>
+        <w:pStyle w:val="Default"/>
+        <w:numPr>
+          <w:ilvl w:val="0"/>
+          <w:numId w:val="2"/>
+        </w:numPr>
+        <w:bidi w:val="0"/>
+        <w:spacing w:line="252" w:lineRule="auto"/>
+        <w:ind w:right="0"/>
+        <w:jc w:val="left"/>
+        <w:rPr>
+          <w:rFonts w:ascii="Garamond" w:hAnsi="Garamond"/>
+          <w:rtl w:val="0"/>
+          <w:lang w:val="en-US"/>
+        </w:rPr>
+      </w:pPr>
+      <w:r>
+        <w:rPr>
+          <w:rFonts w:ascii="Garamond" w:hAnsi="Garamond"/>
+          <w:rtl w:val="0"/>
+          <w:lang w:val="en-US"/>
+        </w:rPr>
+        <w:t>C</w:t>
+      </w:r>
+      <w:r>
+        <w:rPr>
+          <w:rFonts w:ascii="Garamond" w:hAnsi="Garamond"/>
+          <w:rtl w:val="0"/>
+          <w:lang w:val="en-US"/>
+        </w:rPr>
+        <w:t>ompleted a 2-month Strategic Design Program with the Center For Complexity at Rhode Island School of Design in Providence, RI</w:t>
+      </w:r>
+    </w:p>
+    <w:p>
+      <w:pPr>
+        <w:pStyle w:val="Default"/>
+        <w:numPr>
+          <w:ilvl w:val="0"/>
+          <w:numId w:val="2"/>
+        </w:numPr>
+        <w:bidi w:val="0"/>
+        <w:spacing w:line="252" w:lineRule="auto"/>
+        <w:ind w:right="0"/>
+        <w:jc w:val="left"/>
+        <w:rPr>
+          <w:rFonts w:ascii="Garamond" w:hAnsi="Garamond"/>
+          <w:rtl w:val="0"/>
+          <w:lang w:val="en-US"/>
+        </w:rPr>
+      </w:pPr>
+      <w:r>
+        <w:rPr>
+          <w:rFonts w:ascii="Garamond" w:hAnsi="Garamond"/>
+          <w:rtl w:val="0"/>
+          <w:lang w:val="en-US"/>
+        </w:rPr>
+        <w:t>C</w:t>
+      </w:r>
+      <w:r>
+        <w:rPr>
+          <w:rFonts w:ascii="Garamond" w:hAnsi="Garamond"/>
+          <w:rtl w:val="0"/>
+          <w:lang w:val="en-US"/>
+        </w:rPr>
+        <w:t>ompleted a 2-month Infosys full-stack Java/Angular training course at Wake Tech College in Raleigh, NC</w:t>
+      </w:r>
+    </w:p>
+    <w:p>
+      <w:pPr>
+        <w:pStyle w:val="Default"/>
+        <w:spacing w:line="252" w:lineRule="auto"/>
+        <w:rPr>
+          <w:rFonts w:ascii="Garamond" w:cs="Garamond" w:hAnsi="Garamond" w:eastAsia="Garamond"/>
+          <w:outline w:val="0"/>
+          <w:color w:val="000000"/>
+          <w:sz w:val="20"/>
+          <w:szCs w:val="20"/>
+          <w:u w:color="000000"/>
+          <w14:textFill>
+            <w14:solidFill>
+              <w14:srgbClr w14:val="000000"/>
+            </w14:solidFill>
+          </w14:textFill>
+        </w:rPr>
+      </w:pPr>
+    </w:p>
+    <w:p>
+      <w:pPr>
+        <w:pStyle w:val="Default"/>
+        <w:pBdr>
+          <w:top w:val="nil"/>
+          <w:left w:val="nil"/>
+          <w:bottom w:val="single" w:color="000000" w:sz="6" w:space="1" w:shadow="0" w:frame="0"/>
+          <w:right w:val="nil"/>
+        </w:pBdr>
+        <w:spacing w:line="252" w:lineRule="auto"/>
+        <w:rPr>
+          <w:rFonts w:ascii="Garamond" w:cs="Garamond" w:hAnsi="Garamond" w:eastAsia="Garamond"/>
+          <w:b w:val="1"/>
+          <w:bCs w:val="1"/>
+          <w:outline w:val="0"/>
+          <w:color w:val="000000"/>
+          <w:u w:color="000000"/>
+          <w14:textFill>
+            <w14:solidFill>
+              <w14:srgbClr w14:val="000000"/>
+            </w14:solidFill>
+          </w14:textFill>
+        </w:rPr>
+      </w:pPr>
+      <w:r>
+        <w:rPr>
+          <w:rFonts w:ascii="Garamond" w:hAnsi="Garamond"/>
+          <w:b w:val="1"/>
+          <w:bCs w:val="1"/>
+          <w:outline w:val="0"/>
+          <w:color w:val="000000"/>
+          <w:u w:color="000000"/>
+          <w:rtl w:val="0"/>
+          <w:lang w:val="en-US"/>
+          <w14:textFill>
+            <w14:solidFill>
+              <w14:srgbClr w14:val="000000"/>
+            </w14:solidFill>
+          </w14:textFill>
+        </w:rPr>
+        <w:t>EDUCATION</w:t>
+      </w:r>
+      <w:r>
+        <w:rPr>
+          <w:rFonts w:ascii="Garamond" w:hAnsi="Garamond"/>
+          <w:b w:val="1"/>
+          <w:bCs w:val="1"/>
+          <w:outline w:val="0"/>
+          <w:color w:val="000000"/>
+          <w:u w:color="000000"/>
+          <w:rtl w:val="0"/>
+          <w:lang w:val="en-US"/>
+          <w14:textFill>
+            <w14:solidFill>
+              <w14:srgbClr w14:val="000000"/>
+            </w14:solidFill>
+          </w14:textFill>
+        </w:rPr>
+        <w:t xml:space="preserve"> </w:t>
+      </w:r>
+    </w:p>
+    <w:p>
+      <w:pPr>
+        <w:pStyle w:val="Default"/>
+        <w:tabs>
+          <w:tab w:val="left" w:pos="1660"/>
+        </w:tabs>
+        <w:spacing w:line="252" w:lineRule="auto"/>
+        <w:rPr>
+          <w:rFonts w:ascii="Garamond" w:cs="Garamond" w:hAnsi="Garamond" w:eastAsia="Garamond"/>
+          <w:b w:val="1"/>
+          <w:bCs w:val="1"/>
+          <w:outline w:val="0"/>
+          <w:color w:val="000000"/>
+          <w:sz w:val="12"/>
+          <w:szCs w:val="12"/>
+          <w:u w:color="000000"/>
+          <w14:textFill>
+            <w14:solidFill>
+              <w14:srgbClr w14:val="000000"/>
+            </w14:solidFill>
+          </w14:textFill>
+        </w:rPr>
+      </w:pPr>
+      <w:r>
+        <w:rPr>
+          <w:rFonts w:ascii="Garamond" w:cs="Garamond" w:hAnsi="Garamond" w:eastAsia="Garamond"/>
+          <w:b w:val="1"/>
+          <w:bCs w:val="1"/>
+          <w:outline w:val="0"/>
+          <w:color w:val="000000"/>
+          <w:sz w:val="12"/>
+          <w:szCs w:val="12"/>
+          <w:u w:color="000000"/>
+          <w14:textFill>
+            <w14:solidFill>
+              <w14:srgbClr w14:val="000000"/>
+            </w14:solidFill>
+          </w14:textFill>
+        </w:rPr>
+        <w:tab/>
+      </w:r>
+    </w:p>
+    <w:p>
+      <w:pPr>
+        <w:pStyle w:val="Default"/>
+        <w:spacing w:line="252" w:lineRule="auto"/>
+        <w:rPr>
+          <w:rFonts w:ascii="Garamond" w:cs="Garamond" w:hAnsi="Garamond" w:eastAsia="Garamond"/>
+          <w:b w:val="1"/>
+          <w:bCs w:val="1"/>
+          <w:outline w:val="0"/>
+          <w:color w:val="000000"/>
+          <w:u w:color="000000"/>
+          <w14:textFill>
+            <w14:solidFill>
+              <w14:srgbClr w14:val="000000"/>
+            </w14:solidFill>
+          </w14:textFill>
+        </w:rPr>
+      </w:pPr>
+      <w:r>
+        <w:rPr>
+          <w:rFonts w:ascii="Garamond" w:hAnsi="Garamond"/>
+          <w:b w:val="1"/>
+          <w:bCs w:val="1"/>
+          <w:rtl w:val="0"/>
+          <w:lang w:val="en-US"/>
+        </w:rPr>
+        <w:t xml:space="preserve">Oregon State </w:t>
+      </w:r>
+      <w:r>
+        <w:rPr>
+          <w:rFonts w:ascii="Garamond" w:hAnsi="Garamond"/>
+          <w:b w:val="1"/>
+          <w:bCs w:val="1"/>
+          <w:outline w:val="0"/>
+          <w:color w:val="000000"/>
+          <w:u w:color="000000"/>
+          <w:rtl w:val="0"/>
+          <w:lang w:val="en-US"/>
+          <w14:textFill>
+            <w14:solidFill>
+              <w14:srgbClr w14:val="000000"/>
+            </w14:solidFill>
+          </w14:textFill>
+        </w:rPr>
+        <w:t xml:space="preserve">University  </w:t>
+        <w:tab/>
+        <w:tab/>
+        <w:tab/>
+        <w:tab/>
+        <w:tab/>
+        <w:t xml:space="preserve">              </w:t>
+      </w:r>
+      <w:r>
+        <w:rPr>
+          <w:rFonts w:ascii="Garamond" w:hAnsi="Garamond"/>
+          <w:b w:val="1"/>
+          <w:bCs w:val="1"/>
+          <w:outline w:val="0"/>
+          <w:color w:val="000000"/>
+          <w:u w:color="000000"/>
+          <w:rtl w:val="0"/>
+          <w:lang w:val="en-US"/>
+          <w14:textFill>
+            <w14:solidFill>
+              <w14:srgbClr w14:val="000000"/>
+            </w14:solidFill>
+          </w14:textFill>
+        </w:rPr>
+        <w:t xml:space="preserve">                       September 2022 - June 2024</w:t>
+      </w:r>
+    </w:p>
+    <w:p>
+      <w:pPr>
+        <w:pStyle w:val="Default"/>
+        <w:spacing w:line="252" w:lineRule="auto"/>
+        <w:rPr>
+          <w:rFonts w:ascii="Garamond" w:cs="Garamond" w:hAnsi="Garamond" w:eastAsia="Garamond"/>
+          <w:i w:val="1"/>
+          <w:iCs w:val="1"/>
+          <w:outline w:val="0"/>
+          <w:color w:val="000000"/>
+          <w:u w:color="000000"/>
+          <w14:textFill>
+            <w14:solidFill>
+              <w14:srgbClr w14:val="000000"/>
+            </w14:solidFill>
+          </w14:textFill>
+        </w:rPr>
+      </w:pPr>
+      <w:r>
+        <w:rPr>
+          <w:rFonts w:ascii="Garamond" w:hAnsi="Garamond"/>
+          <w:i w:val="1"/>
+          <w:iCs w:val="1"/>
+          <w:outline w:val="0"/>
+          <w:color w:val="000000"/>
+          <w:u w:color="000000"/>
+          <w:rtl w:val="0"/>
+          <w:lang w:val="en-US"/>
+          <w14:textFill>
+            <w14:solidFill>
+              <w14:srgbClr w14:val="000000"/>
+            </w14:solidFill>
+          </w14:textFill>
+        </w:rPr>
+        <w:t>B.S. Computer Science</w:t>
+      </w:r>
+      <w:r>
+        <w:rPr>
+          <w:rFonts w:ascii="Garamond" w:cs="Garamond" w:hAnsi="Garamond" w:eastAsia="Garamond"/>
+          <w:i w:val="1"/>
+          <w:iCs w:val="1"/>
+          <w:outline w:val="0"/>
+          <w:color w:val="000000"/>
+          <w:u w:color="000000"/>
+          <w:rtl w:val="0"/>
+          <w14:textFill>
+            <w14:solidFill>
+              <w14:srgbClr w14:val="000000"/>
+            </w14:solidFill>
+          </w14:textFill>
+        </w:rPr>
+        <w:tab/>
+        <w:tab/>
+        <w:tab/>
+        <w:tab/>
+        <w:tab/>
+        <w:t xml:space="preserve">   </w:t>
+        <w:tab/>
+        <w:tab/>
+        <w:tab/>
+        <w:t xml:space="preserve">            </w:t>
+      </w:r>
+      <w:r>
+        <w:rPr>
+          <w:rFonts w:ascii="Garamond" w:hAnsi="Garamond"/>
+          <w:i w:val="1"/>
+          <w:iCs w:val="1"/>
+          <w:outline w:val="0"/>
+          <w:color w:val="000000"/>
+          <w:u w:color="000000"/>
+          <w:rtl w:val="0"/>
+          <w:lang w:val="en-US"/>
+          <w14:textFill>
+            <w14:solidFill>
+              <w14:srgbClr w14:val="000000"/>
+            </w14:solidFill>
+          </w14:textFill>
+        </w:rPr>
+        <w:t xml:space="preserve">                            </w:t>
+      </w:r>
+      <w:r>
+        <w:rPr>
+          <w:rFonts w:ascii="Garamond" w:hAnsi="Garamond"/>
+          <w:i w:val="1"/>
+          <w:iCs w:val="1"/>
+          <w:outline w:val="0"/>
+          <w:color w:val="000000"/>
+          <w:u w:color="000000"/>
+          <w:rtl w:val="0"/>
+          <w:lang w:val="en-US"/>
+          <w14:textFill>
+            <w14:solidFill>
+              <w14:srgbClr w14:val="000000"/>
+            </w14:solidFill>
+          </w14:textFill>
+        </w:rPr>
+        <w:t>C</w:t>
+      </w:r>
+      <w:r>
+        <w:rPr>
+          <w:rFonts w:ascii="Garamond" w:hAnsi="Garamond"/>
+          <w:i w:val="1"/>
+          <w:iCs w:val="1"/>
+          <w:outline w:val="0"/>
+          <w:color w:val="000000"/>
+          <w:u w:color="000000"/>
+          <w:rtl w:val="0"/>
+          <w:lang w:val="en-US"/>
+          <w14:textFill>
+            <w14:solidFill>
+              <w14:srgbClr w14:val="000000"/>
+            </w14:solidFill>
+          </w14:textFill>
+        </w:rPr>
+        <w:t>orvallis, OR</w:t>
+      </w:r>
+    </w:p>
+    <w:p>
+      <w:pPr>
+        <w:pStyle w:val="Default"/>
+        <w:numPr>
+          <w:ilvl w:val="0"/>
+          <w:numId w:val="2"/>
+        </w:numPr>
+        <w:bidi w:val="0"/>
+        <w:spacing w:line="252" w:lineRule="auto"/>
+        <w:ind w:right="0"/>
+        <w:jc w:val="left"/>
+        <w:rPr>
+          <w:rFonts w:ascii="Garamond" w:hAnsi="Garamond"/>
+          <w:rtl w:val="0"/>
+          <w:lang w:val="en-US"/>
+        </w:rPr>
+      </w:pPr>
+      <w:r>
+        <w:rPr>
+          <w:rFonts w:ascii="Garamond" w:hAnsi="Garamond"/>
+          <w:rtl w:val="0"/>
+          <w:lang w:val="en-US"/>
+        </w:rPr>
+        <w:t>Summa Cum Laude</w:t>
       </w:r>
       <w:r>
         <w:rPr>
@@ -1404,16 +1674,14 @@
     <w:p>
       <w:pPr>
         <w:pStyle w:val="Default"/>
-        <w:bidi w:val="0"/>
         <w:spacing w:line="252" w:lineRule="auto"/>
-        <w:ind w:left="0" w:right="0" w:firstLine="0"/>
-        <w:jc w:val="left"/>
         <w:rPr>
           <w:rFonts w:ascii="Garamond" w:cs="Garamond" w:hAnsi="Garamond" w:eastAsia="Garamond"/>
           <w:outline w:val="0"/>
           <w:color w:val="000000"/>
-          <w:u w:color="000000"/>
-          <w:rtl w:val="0"/>
+          <w:sz w:val="20"/>
+          <w:szCs w:val="20"/>
+          <w:u w:color="000000"/>
           <w14:textFill>
             <w14:solidFill>
               <w14:srgbClr w14:val="000000"/>
@@ -1428,904 +1696,7 @@
         <w:pBdr>
           <w:top w:val="nil"/>
           <w:left w:val="nil"/>
-          <w:bottom w:val="single" w:color="000000" w:sz="6" w:space="0" w:shadow="0" w:frame="0"/>
-          <w:right w:val="nil"/>
-        </w:pBdr>
-        <w:spacing w:line="252" w:lineRule="auto"/>
-        <w:rPr>
-          <w:rFonts w:ascii="Garamond" w:cs="Garamond" w:hAnsi="Garamond" w:eastAsia="Garamond"/>
-          <w:b w:val="1"/>
-          <w:bCs w:val="1"/>
-          <w:outline w:val="0"/>
-          <w:color w:val="000000"/>
-          <w:u w:color="000000"/>
-          <w14:textFill>
-            <w14:solidFill>
-              <w14:srgbClr w14:val="000000"/>
-            </w14:solidFill>
-          </w14:textFill>
-        </w:rPr>
-      </w:pPr>
-      <w:r>
-        <w:rPr>
-          <w:rFonts w:ascii="Garamond" w:hAnsi="Garamond"/>
-          <w:b w:val="1"/>
-          <w:bCs w:val="1"/>
-          <w:rtl w:val="0"/>
-          <w:lang w:val="en-US"/>
-        </w:rPr>
-        <w:t>PROJECTS</w:t>
-      </w:r>
-    </w:p>
-    <w:p>
-      <w:pPr>
-        <w:pStyle w:val="Default"/>
-        <w:spacing w:line="252" w:lineRule="auto"/>
-        <w:rPr>
-          <w:rFonts w:ascii="Garamond" w:cs="Garamond" w:hAnsi="Garamond" w:eastAsia="Garamond"/>
-          <w:outline w:val="0"/>
-          <w:color w:val="000000"/>
-          <w:sz w:val="12"/>
-          <w:szCs w:val="12"/>
-          <w:u w:val="single" w:color="000000"/>
-          <w14:textFill>
-            <w14:solidFill>
-              <w14:srgbClr w14:val="000000"/>
-            </w14:solidFill>
-          </w14:textFill>
-        </w:rPr>
-      </w:pPr>
-    </w:p>
-    <w:p>
-      <w:pPr>
-        <w:pStyle w:val="Default"/>
-        <w:spacing w:line="252" w:lineRule="auto"/>
-        <w:rPr>
-          <w:rFonts w:ascii="Garamond" w:cs="Garamond" w:hAnsi="Garamond" w:eastAsia="Garamond"/>
-        </w:rPr>
-      </w:pPr>
-      <w:r>
-        <w:rPr>
-          <w:rFonts w:ascii="Garamond" w:hAnsi="Garamond"/>
-          <w:b w:val="1"/>
-          <w:bCs w:val="1"/>
-          <w:rtl w:val="0"/>
-          <w:lang w:val="en-US"/>
-        </w:rPr>
-        <w:t>ML Sentiment Analysis</w:t>
-      </w:r>
-      <w:r>
-        <w:rPr>
-          <w:rFonts w:ascii="Garamond" w:cs="Garamond" w:hAnsi="Garamond" w:eastAsia="Garamond"/>
-          <w:b w:val="1"/>
-          <w:bCs w:val="1"/>
-          <w:rtl w:val="0"/>
-        </w:rPr>
-        <w:tab/>
-        <w:tab/>
-        <w:tab/>
-        <w:tab/>
-        <w:tab/>
-        <w:t xml:space="preserve">    </w:t>
-      </w:r>
-    </w:p>
-    <w:p>
-      <w:pPr>
-        <w:pStyle w:val="Default"/>
-        <w:spacing w:line="252" w:lineRule="auto"/>
-        <w:rPr>
-          <w:rFonts w:ascii="Garamond" w:cs="Garamond" w:hAnsi="Garamond" w:eastAsia="Garamond"/>
-          <w:outline w:val="0"/>
-          <w:color w:val="000000"/>
-          <w:u w:color="000000"/>
-          <w14:textFill>
-            <w14:solidFill>
-              <w14:srgbClr w14:val="000000"/>
-            </w14:solidFill>
-          </w14:textFill>
-        </w:rPr>
-      </w:pPr>
-      <w:r>
-        <w:rPr>
-          <w:rFonts w:ascii="Garamond" w:hAnsi="Garamond"/>
-          <w:i w:val="1"/>
-          <w:iCs w:val="1"/>
-          <w:outline w:val="0"/>
-          <w:color w:val="000000"/>
-          <w:u w:color="000000"/>
-          <w:rtl w:val="0"/>
-          <w:lang w:val="en-US"/>
-          <w14:textFill>
-            <w14:solidFill>
-              <w14:srgbClr w14:val="000000"/>
-            </w14:solidFill>
-          </w14:textFill>
-        </w:rPr>
-        <w:t>Shell/Jupyter Program written in Python &amp; Bash</w:t>
-      </w:r>
-      <w:r>
-        <w:rPr>
-          <w:rFonts w:ascii="Garamond" w:cs="Garamond" w:hAnsi="Garamond" w:eastAsia="Garamond"/>
-          <w:i w:val="1"/>
-          <w:iCs w:val="1"/>
-          <w:outline w:val="0"/>
-          <w:color w:val="000000"/>
-          <w:u w:color="000000"/>
-          <w:rtl w:val="0"/>
-          <w14:textFill>
-            <w14:solidFill>
-              <w14:srgbClr w14:val="000000"/>
-            </w14:solidFill>
-          </w14:textFill>
-        </w:rPr>
-        <w:tab/>
-        <w:t xml:space="preserve"> </w:t>
-        <w:tab/>
-        <w:tab/>
-        <w:tab/>
-        <w:tab/>
-        <w:tab/>
-        <w:tab/>
-        <w:tab/>
-        <w:tab/>
-        <w:tab/>
-        <w:t xml:space="preserve">     </w:t>
-      </w:r>
-    </w:p>
-    <w:p>
-      <w:pPr>
-        <w:pStyle w:val="Default"/>
-        <w:numPr>
-          <w:ilvl w:val="0"/>
-          <w:numId w:val="5"/>
-        </w:numPr>
-        <w:bidi w:val="0"/>
-        <w:spacing w:line="252" w:lineRule="auto"/>
-        <w:ind w:right="0"/>
-        <w:jc w:val="left"/>
-        <w:rPr>
-          <w:rFonts w:ascii="Garamond" w:hAnsi="Garamond"/>
-          <w:rtl w:val="0"/>
-          <w:lang w:val="en-US"/>
-        </w:rPr>
-      </w:pPr>
-      <w:r>
-        <w:rPr>
-          <w:rFonts w:ascii="Garamond" w:hAnsi="Garamond"/>
-          <w:outline w:val="0"/>
-          <w:color w:val="000000"/>
-          <w:u w:color="000000"/>
-          <w:rtl w:val="0"/>
-          <w:lang w:val="en-US"/>
-          <w14:textFill>
-            <w14:solidFill>
-              <w14:srgbClr w14:val="000000"/>
-            </w14:solidFill>
-          </w14:textFill>
-        </w:rPr>
-        <w:t xml:space="preserve">Implemented </w:t>
-      </w:r>
-      <w:r>
-        <w:rPr>
-          <w:rFonts w:ascii="Garamond" w:hAnsi="Garamond"/>
-          <w:outline w:val="0"/>
-          <w:color w:val="000000"/>
-          <w:u w:color="000000"/>
-          <w:rtl w:val="0"/>
-          <w:lang w:val="en-US"/>
-          <w14:textFill>
-            <w14:solidFill>
-              <w14:srgbClr w14:val="000000"/>
-            </w14:solidFill>
-          </w14:textFill>
-        </w:rPr>
-        <w:t xml:space="preserve">Perceptron </w:t>
-      </w:r>
-      <w:r>
-        <w:rPr>
-          <w:rFonts w:ascii="Garamond" w:hAnsi="Garamond"/>
-          <w:outline w:val="0"/>
-          <w:color w:val="000000"/>
-          <w:u w:color="000000"/>
-          <w:rtl w:val="0"/>
-          <w:lang w:val="en-US"/>
-          <w14:textFill>
-            <w14:solidFill>
-              <w14:srgbClr w14:val="000000"/>
-            </w14:solidFill>
-          </w14:textFill>
-        </w:rPr>
-        <w:t xml:space="preserve">algorithms and compared them with sklearn models </w:t>
-      </w:r>
-      <w:r>
-        <w:rPr>
-          <w:rFonts w:ascii="Garamond" w:hAnsi="Garamond"/>
-          <w:outline w:val="0"/>
-          <w:color w:val="000000"/>
-          <w:u w:color="000000"/>
-          <w:rtl w:val="0"/>
-          <w:lang w:val="en-US"/>
-          <w14:textFill>
-            <w14:solidFill>
-              <w14:srgbClr w14:val="000000"/>
-            </w14:solidFill>
-          </w14:textFill>
-        </w:rPr>
-        <w:t>for movie review</w:t>
-      </w:r>
-      <w:r>
-        <w:rPr>
-          <w:rFonts w:ascii="Garamond" w:hAnsi="Garamond"/>
-          <w:outline w:val="0"/>
-          <w:color w:val="000000"/>
-          <w:u w:color="000000"/>
-          <w:rtl w:val="0"/>
-          <w:lang w:val="en-US"/>
-          <w14:textFill>
-            <w14:solidFill>
-              <w14:srgbClr w14:val="000000"/>
-            </w14:solidFill>
-          </w14:textFill>
-        </w:rPr>
-        <w:t xml:space="preserve"> classification</w:t>
-      </w:r>
-    </w:p>
-    <w:p>
-      <w:pPr>
-        <w:pStyle w:val="Default"/>
-        <w:spacing w:line="252" w:lineRule="auto"/>
-        <w:rPr>
-          <w:rFonts w:ascii="Garamond" w:cs="Garamond" w:hAnsi="Garamond" w:eastAsia="Garamond"/>
-          <w:outline w:val="0"/>
-          <w:color w:val="000000"/>
-          <w:u w:val="single" w:color="000000"/>
-          <w14:textFill>
-            <w14:solidFill>
-              <w14:srgbClr w14:val="000000"/>
-            </w14:solidFill>
-          </w14:textFill>
-        </w:rPr>
-      </w:pPr>
-    </w:p>
-    <w:p>
-      <w:pPr>
-        <w:pStyle w:val="Default"/>
-        <w:spacing w:line="252" w:lineRule="auto"/>
-        <w:rPr>
-          <w:rFonts w:ascii="Garamond" w:cs="Garamond" w:hAnsi="Garamond" w:eastAsia="Garamond"/>
-          <w:b w:val="1"/>
-          <w:bCs w:val="1"/>
-          <w:outline w:val="0"/>
-          <w:color w:val="000000"/>
-          <w:u w:color="000000"/>
-          <w14:textFill>
-            <w14:solidFill>
-              <w14:srgbClr w14:val="000000"/>
-            </w14:solidFill>
-          </w14:textFill>
-        </w:rPr>
-      </w:pPr>
-      <w:r>
-        <w:rPr>
-          <w:rFonts w:ascii="Garamond" w:hAnsi="Garamond"/>
-          <w:b w:val="1"/>
-          <w:bCs w:val="1"/>
-          <w:outline w:val="0"/>
-          <w:color w:val="000000"/>
-          <w:u w:color="000000"/>
-          <w:rtl w:val="0"/>
-          <w:lang w:val="en-US"/>
-          <w14:textFill>
-            <w14:solidFill>
-              <w14:srgbClr w14:val="000000"/>
-            </w14:solidFill>
-          </w14:textFill>
-        </w:rPr>
-        <w:t>Kanji Go</w:t>
-      </w:r>
-      <w:r>
-        <w:rPr>
-          <w:rFonts w:ascii="Garamond" w:cs="Garamond" w:hAnsi="Garamond" w:eastAsia="Garamond"/>
-          <w:b w:val="1"/>
-          <w:bCs w:val="1"/>
-          <w:outline w:val="0"/>
-          <w:color w:val="000000"/>
-          <w:u w:color="000000"/>
-          <w14:textFill>
-            <w14:solidFill>
-              <w14:srgbClr w14:val="000000"/>
-            </w14:solidFill>
-          </w14:textFill>
-        </w:rPr>
-        <w:tab/>
-        <w:tab/>
-        <w:tab/>
-        <w:tab/>
-        <w:tab/>
-        <w:tab/>
-        <w:tab/>
-        <w:tab/>
-      </w:r>
-    </w:p>
-    <w:p>
-      <w:pPr>
-        <w:pStyle w:val="Default"/>
-        <w:spacing w:line="252" w:lineRule="auto"/>
-        <w:rPr>
-          <w:rFonts w:ascii="Garamond" w:cs="Garamond" w:hAnsi="Garamond" w:eastAsia="Garamond"/>
-          <w:i w:val="1"/>
-          <w:iCs w:val="1"/>
-          <w:outline w:val="0"/>
-          <w:color w:val="000000"/>
-          <w:u w:color="000000"/>
-          <w14:textFill>
-            <w14:solidFill>
-              <w14:srgbClr w14:val="000000"/>
-            </w14:solidFill>
-          </w14:textFill>
-        </w:rPr>
-      </w:pPr>
-      <w:r>
-        <w:rPr>
-          <w:rFonts w:ascii="Garamond" w:hAnsi="Garamond"/>
-          <w:i w:val="1"/>
-          <w:iCs w:val="1"/>
-          <w:rtl w:val="0"/>
-          <w:lang w:val="en-US"/>
-        </w:rPr>
-        <w:t xml:space="preserve">CRUD </w:t>
-      </w:r>
-      <w:r>
-        <w:rPr>
-          <w:rFonts w:ascii="Garamond" w:hAnsi="Garamond"/>
-          <w:i w:val="1"/>
-          <w:iCs w:val="1"/>
-          <w:outline w:val="0"/>
-          <w:color w:val="000000"/>
-          <w:u w:color="000000"/>
-          <w:rtl w:val="0"/>
-          <w:lang w:val="en-US"/>
-          <w14:textFill>
-            <w14:solidFill>
-              <w14:srgbClr w14:val="000000"/>
-            </w14:solidFill>
-          </w14:textFill>
-        </w:rPr>
-        <w:t>Web App</w:t>
-      </w:r>
-      <w:r>
-        <w:rPr>
-          <w:rFonts w:ascii="Garamond" w:cs="Garamond" w:hAnsi="Garamond" w:eastAsia="Garamond"/>
-          <w:i w:val="1"/>
-          <w:iCs w:val="1"/>
-          <w:outline w:val="0"/>
-          <w:color w:val="000000"/>
-          <w:u w:color="000000"/>
-          <w:rtl w:val="0"/>
-          <w14:textFill>
-            <w14:solidFill>
-              <w14:srgbClr w14:val="000000"/>
-            </w14:solidFill>
-          </w14:textFill>
-        </w:rPr>
-        <w:tab/>
-        <w:tab/>
-        <w:tab/>
-        <w:tab/>
-        <w:tab/>
-        <w:tab/>
-        <w:tab/>
-        <w:tab/>
-        <w:tab/>
-        <w:tab/>
-        <w:tab/>
-        <w:tab/>
-        <w:t xml:space="preserve">     </w:t>
-      </w:r>
-    </w:p>
-    <w:p>
-      <w:pPr>
-        <w:pStyle w:val="Default"/>
-        <w:numPr>
-          <w:ilvl w:val="0"/>
-          <w:numId w:val="7"/>
-        </w:numPr>
-        <w:bidi w:val="0"/>
-        <w:spacing w:line="252" w:lineRule="auto"/>
-        <w:ind w:right="0"/>
-        <w:jc w:val="left"/>
-        <w:rPr>
-          <w:rFonts w:ascii="Garamond" w:hAnsi="Garamond"/>
-          <w:rtl w:val="0"/>
-          <w:lang w:val="en-US"/>
-        </w:rPr>
-      </w:pPr>
-      <w:r>
-        <w:rPr>
-          <w:rFonts w:ascii="Garamond" w:hAnsi="Garamond"/>
-          <w:outline w:val="0"/>
-          <w:color w:val="000000"/>
-          <w:u w:color="000000"/>
-          <w:rtl w:val="0"/>
-          <w:lang w:val="en-US"/>
-          <w14:textFill>
-            <w14:solidFill>
-              <w14:srgbClr w14:val="000000"/>
-            </w14:solidFill>
-          </w14:textFill>
-        </w:rPr>
-        <w:t>Tech Stack:</w:t>
-      </w:r>
-      <w:r>
-        <w:rPr>
-          <w:rFonts w:ascii="Garamond" w:hAnsi="Garamond"/>
-          <w:outline w:val="0"/>
-          <w:color w:val="000000"/>
-          <w:u w:color="000000"/>
-          <w:rtl w:val="0"/>
-          <w:lang w:val="en-US"/>
-          <w14:textFill>
-            <w14:solidFill>
-              <w14:srgbClr w14:val="000000"/>
-            </w14:solidFill>
-          </w14:textFill>
-        </w:rPr>
-        <w:t xml:space="preserve">  </w:t>
-      </w:r>
-      <w:r>
-        <w:rPr>
-          <w:rFonts w:ascii="Garamond" w:hAnsi="Garamond"/>
-          <w:outline w:val="0"/>
-          <w:color w:val="000000"/>
-          <w:u w:color="000000"/>
-          <w:rtl w:val="0"/>
-          <w:lang w:val="en-US"/>
-          <w14:textFill>
-            <w14:solidFill>
-              <w14:srgbClr w14:val="000000"/>
-            </w14:solidFill>
-          </w14:textFill>
-        </w:rPr>
-        <w:t>Javascript ~ React ~ MongoDB ~ Express ~ Node ~ HTML ~ CSS</w:t>
-      </w:r>
-    </w:p>
-    <w:p>
-      <w:pPr>
-        <w:pStyle w:val="Default"/>
-        <w:spacing w:line="252" w:lineRule="auto"/>
-        <w:rPr>
-          <w:rFonts w:ascii="Garamond" w:cs="Garamond" w:hAnsi="Garamond" w:eastAsia="Garamond"/>
-          <w:outline w:val="0"/>
-          <w:color w:val="000000"/>
-          <w:sz w:val="20"/>
-          <w:szCs w:val="20"/>
-          <w:u w:color="000000"/>
-          <w14:textFill>
-            <w14:solidFill>
-              <w14:srgbClr w14:val="000000"/>
-            </w14:solidFill>
-          </w14:textFill>
-        </w:rPr>
-      </w:pPr>
-    </w:p>
-    <w:p>
-      <w:pPr>
-        <w:pStyle w:val="Default"/>
-        <w:spacing w:line="252" w:lineRule="auto"/>
-        <w:rPr>
-          <w:rFonts w:ascii="Garamond" w:cs="Garamond" w:hAnsi="Garamond" w:eastAsia="Garamond"/>
-          <w:b w:val="1"/>
-          <w:bCs w:val="1"/>
-          <w:outline w:val="0"/>
-          <w:color w:val="000000"/>
-          <w:u w:color="000000"/>
-          <w14:textFill>
-            <w14:solidFill>
-              <w14:srgbClr w14:val="000000"/>
-            </w14:solidFill>
-          </w14:textFill>
-        </w:rPr>
-      </w:pPr>
-      <w:r>
-        <w:rPr>
-          <w:rFonts w:ascii="Garamond" w:hAnsi="Garamond"/>
-          <w:b w:val="1"/>
-          <w:bCs w:val="1"/>
-          <w:outline w:val="0"/>
-          <w:color w:val="000000"/>
-          <w:u w:color="000000"/>
-          <w:rtl w:val="0"/>
-          <w:lang w:val="en-US"/>
-          <w14:textFill>
-            <w14:solidFill>
-              <w14:srgbClr w14:val="000000"/>
-            </w14:solidFill>
-          </w14:textFill>
-        </w:rPr>
-        <w:t>Dungeons &amp; DataBases</w:t>
-      </w:r>
-      <w:r>
-        <w:rPr>
-          <w:rFonts w:ascii="Garamond" w:cs="Garamond" w:hAnsi="Garamond" w:eastAsia="Garamond"/>
-          <w:b w:val="1"/>
-          <w:bCs w:val="1"/>
-          <w:outline w:val="0"/>
-          <w:color w:val="000000"/>
-          <w:u w:color="000000"/>
-          <w14:textFill>
-            <w14:solidFill>
-              <w14:srgbClr w14:val="000000"/>
-            </w14:solidFill>
-          </w14:textFill>
-        </w:rPr>
-        <w:tab/>
-        <w:tab/>
-        <w:tab/>
-        <w:tab/>
-        <w:tab/>
-        <w:tab/>
-        <w:tab/>
-        <w:tab/>
-        <w:tab/>
-      </w:r>
-    </w:p>
-    <w:p>
-      <w:pPr>
-        <w:pStyle w:val="Default"/>
-        <w:spacing w:line="252" w:lineRule="auto"/>
-        <w:rPr>
-          <w:rFonts w:ascii="Garamond" w:cs="Garamond" w:hAnsi="Garamond" w:eastAsia="Garamond"/>
-          <w:i w:val="1"/>
-          <w:iCs w:val="1"/>
-          <w:outline w:val="0"/>
-          <w:color w:val="000000"/>
-          <w:u w:color="000000"/>
-          <w14:textFill>
-            <w14:solidFill>
-              <w14:srgbClr w14:val="000000"/>
-            </w14:solidFill>
-          </w14:textFill>
-        </w:rPr>
-      </w:pPr>
-      <w:r>
-        <w:rPr>
-          <w:rFonts w:ascii="Garamond" w:hAnsi="Garamond"/>
-          <w:i w:val="1"/>
-          <w:iCs w:val="1"/>
-          <w:outline w:val="0"/>
-          <w:color w:val="000000"/>
-          <w:u w:color="000000"/>
-          <w:rtl w:val="0"/>
-          <w:lang w:val="en-US"/>
-          <w14:textFill>
-            <w14:solidFill>
-              <w14:srgbClr w14:val="000000"/>
-            </w14:solidFill>
-          </w14:textFill>
-        </w:rPr>
-        <w:t>CRUD Web App</w:t>
-      </w:r>
-      <w:r>
-        <w:rPr>
-          <w:rFonts w:ascii="Garamond" w:cs="Garamond" w:hAnsi="Garamond" w:eastAsia="Garamond"/>
-          <w:i w:val="1"/>
-          <w:iCs w:val="1"/>
-          <w:outline w:val="0"/>
-          <w:color w:val="000000"/>
-          <w:u w:color="000000"/>
-          <w:rtl w:val="0"/>
-          <w14:textFill>
-            <w14:solidFill>
-              <w14:srgbClr w14:val="000000"/>
-            </w14:solidFill>
-          </w14:textFill>
-        </w:rPr>
-        <w:tab/>
-        <w:tab/>
-        <w:tab/>
-        <w:tab/>
-        <w:tab/>
-        <w:tab/>
-        <w:tab/>
-        <w:tab/>
-        <w:tab/>
-        <w:tab/>
-        <w:tab/>
-        <w:t xml:space="preserve">     </w:t>
-        <w:tab/>
-        <w:t xml:space="preserve">       </w:t>
-        <w:tab/>
-      </w:r>
-    </w:p>
-    <w:p>
-      <w:pPr>
-        <w:pStyle w:val="Default"/>
-        <w:numPr>
-          <w:ilvl w:val="0"/>
-          <w:numId w:val="7"/>
-        </w:numPr>
-        <w:bidi w:val="0"/>
-        <w:spacing w:line="252" w:lineRule="auto"/>
-        <w:ind w:right="0"/>
-        <w:jc w:val="left"/>
-        <w:rPr>
-          <w:rFonts w:ascii="Garamond" w:hAnsi="Garamond"/>
-          <w:rtl w:val="0"/>
-          <w:lang w:val="en-US"/>
-        </w:rPr>
-      </w:pPr>
-      <w:r>
-        <w:rPr>
-          <w:rFonts w:ascii="Garamond" w:hAnsi="Garamond"/>
-          <w:outline w:val="0"/>
-          <w:color w:val="000000"/>
-          <w:u w:color="000000"/>
-          <w:rtl w:val="0"/>
-          <w:lang w:val="en-US"/>
-          <w14:textFill>
-            <w14:solidFill>
-              <w14:srgbClr w14:val="000000"/>
-            </w14:solidFill>
-          </w14:textFill>
-        </w:rPr>
-        <w:t>Tech Stack:</w:t>
-      </w:r>
-      <w:r>
-        <w:rPr>
-          <w:rFonts w:ascii="Garamond" w:hAnsi="Garamond"/>
-          <w:outline w:val="0"/>
-          <w:color w:val="000000"/>
-          <w:u w:color="000000"/>
-          <w:rtl w:val="0"/>
-          <w:lang w:val="en-US"/>
-          <w14:textFill>
-            <w14:solidFill>
-              <w14:srgbClr w14:val="000000"/>
-            </w14:solidFill>
-          </w14:textFill>
-        </w:rPr>
-        <w:t xml:space="preserve">  </w:t>
-      </w:r>
-      <w:r>
-        <w:rPr>
-          <w:rFonts w:ascii="Garamond" w:hAnsi="Garamond"/>
-          <w:outline w:val="0"/>
-          <w:color w:val="000000"/>
-          <w:u w:color="000000"/>
-          <w:rtl w:val="0"/>
-          <w:lang w:val="en-US"/>
-          <w14:textFill>
-            <w14:solidFill>
-              <w14:srgbClr w14:val="000000"/>
-            </w14:solidFill>
-          </w14:textFill>
-        </w:rPr>
-        <w:t>Flask ~ MySQL ~ HTML ~ CSS ~ Javascript ~ Material Design Lite</w:t>
-      </w:r>
-    </w:p>
-    <w:p>
-      <w:pPr>
-        <w:pStyle w:val="Default"/>
-        <w:spacing w:line="252" w:lineRule="auto"/>
-        <w:rPr>
-          <w:rFonts w:ascii="Garamond" w:cs="Garamond" w:hAnsi="Garamond" w:eastAsia="Garamond"/>
-          <w:outline w:val="0"/>
-          <w:color w:val="000000"/>
-          <w:sz w:val="20"/>
-          <w:szCs w:val="20"/>
-          <w:u w:color="000000"/>
-          <w14:textFill>
-            <w14:solidFill>
-              <w14:srgbClr w14:val="000000"/>
-            </w14:solidFill>
-          </w14:textFill>
-        </w:rPr>
-      </w:pPr>
-    </w:p>
-    <w:p>
-      <w:pPr>
-        <w:pStyle w:val="Default"/>
-        <w:spacing w:line="252" w:lineRule="auto"/>
-        <w:rPr>
-          <w:rFonts w:ascii="Garamond" w:cs="Garamond" w:hAnsi="Garamond" w:eastAsia="Garamond"/>
-          <w:outline w:val="0"/>
-          <w:color w:val="000000"/>
-          <w:u w:color="000000"/>
-          <w14:textFill>
-            <w14:solidFill>
-              <w14:srgbClr w14:val="000000"/>
-            </w14:solidFill>
-          </w14:textFill>
-        </w:rPr>
-      </w:pPr>
-      <w:r>
-        <w:rPr>
-          <w:rFonts w:ascii="Garamond" w:hAnsi="Garamond"/>
-          <w:b w:val="1"/>
-          <w:bCs w:val="1"/>
-          <w:outline w:val="0"/>
-          <w:color w:val="000000"/>
-          <w:u w:color="000000"/>
-          <w:rtl w:val="0"/>
-          <w:lang w:val="en-US"/>
-          <w14:textFill>
-            <w14:solidFill>
-              <w14:srgbClr w14:val="000000"/>
-            </w14:solidFill>
-          </w14:textFill>
-        </w:rPr>
-        <w:t>Small Shell</w:t>
-      </w:r>
-      <w:r>
-        <w:rPr>
-          <w:rFonts w:ascii="Garamond" w:hAnsi="Garamond"/>
-          <w:b w:val="1"/>
-          <w:bCs w:val="1"/>
-          <w:outline w:val="0"/>
-          <w:color w:val="000000"/>
-          <w:u w:color="000000"/>
-          <w:rtl w:val="0"/>
-          <w:lang w:val="en-US"/>
-          <w14:textFill>
-            <w14:solidFill>
-              <w14:srgbClr w14:val="000000"/>
-            </w14:solidFill>
-          </w14:textFill>
-        </w:rPr>
-        <w:t xml:space="preserve"> </w:t>
-        <w:tab/>
-        <w:tab/>
-        <w:tab/>
-        <w:tab/>
-        <w:tab/>
-        <w:tab/>
-        <w:tab/>
-        <w:tab/>
-        <w:t xml:space="preserve">    </w:t>
-      </w:r>
-    </w:p>
-    <w:p>
-      <w:pPr>
-        <w:pStyle w:val="Default"/>
-        <w:spacing w:line="252" w:lineRule="auto"/>
-        <w:rPr>
-          <w:rFonts w:ascii="Garamond" w:cs="Garamond" w:hAnsi="Garamond" w:eastAsia="Garamond"/>
-          <w:outline w:val="0"/>
-          <w:color w:val="000000"/>
-          <w:u w:color="000000"/>
-          <w14:textFill>
-            <w14:solidFill>
-              <w14:srgbClr w14:val="000000"/>
-            </w14:solidFill>
-          </w14:textFill>
-        </w:rPr>
-      </w:pPr>
-      <w:r>
-        <w:rPr>
-          <w:rFonts w:ascii="Garamond" w:hAnsi="Garamond"/>
-          <w:i w:val="1"/>
-          <w:iCs w:val="1"/>
-          <w:outline w:val="0"/>
-          <w:color w:val="000000"/>
-          <w:u w:color="000000"/>
-          <w:rtl w:val="0"/>
-          <w:lang w:val="en-US"/>
-          <w14:textFill>
-            <w14:solidFill>
-              <w14:srgbClr w14:val="000000"/>
-            </w14:solidFill>
-          </w14:textFill>
-        </w:rPr>
-        <w:t>Shell Program written in C</w:t>
-      </w:r>
-      <w:r>
-        <w:rPr>
-          <w:rFonts w:ascii="Garamond" w:cs="Garamond" w:hAnsi="Garamond" w:eastAsia="Garamond"/>
-          <w:i w:val="1"/>
-          <w:iCs w:val="1"/>
-          <w:outline w:val="0"/>
-          <w:color w:val="000000"/>
-          <w:u w:color="000000"/>
-          <w:rtl w:val="0"/>
-          <w14:textFill>
-            <w14:solidFill>
-              <w14:srgbClr w14:val="000000"/>
-            </w14:solidFill>
-          </w14:textFill>
-        </w:rPr>
-        <w:tab/>
-        <w:tab/>
-        <w:t xml:space="preserve"> </w:t>
-        <w:tab/>
-        <w:tab/>
-        <w:tab/>
-        <w:tab/>
-        <w:tab/>
-        <w:tab/>
-        <w:tab/>
-        <w:tab/>
-        <w:tab/>
-        <w:t xml:space="preserve">           </w:t>
-        <w:tab/>
-        <w:t xml:space="preserve">        </w:t>
-      </w:r>
-    </w:p>
-    <w:p>
-      <w:pPr>
-        <w:pStyle w:val="Default"/>
-        <w:numPr>
-          <w:ilvl w:val="0"/>
-          <w:numId w:val="5"/>
-        </w:numPr>
-        <w:bidi w:val="0"/>
-        <w:spacing w:line="252" w:lineRule="auto"/>
-        <w:ind w:right="0"/>
-        <w:jc w:val="left"/>
-        <w:rPr>
-          <w:rFonts w:ascii="Garamond" w:hAnsi="Garamond"/>
-          <w:rtl w:val="0"/>
-          <w:lang w:val="en-US"/>
-        </w:rPr>
-      </w:pPr>
-      <w:r>
-        <w:rPr>
-          <w:rFonts w:ascii="Garamond" w:hAnsi="Garamond"/>
-          <w:outline w:val="0"/>
-          <w:color w:val="000000"/>
-          <w:u w:color="000000"/>
-          <w:rtl w:val="0"/>
-          <w:lang w:val="en-US"/>
-          <w14:textFill>
-            <w14:solidFill>
-              <w14:srgbClr w14:val="000000"/>
-            </w14:solidFill>
-          </w14:textFill>
-        </w:rPr>
-        <w:t xml:space="preserve">A small shell modeled off of Bash which handles: </w:t>
-      </w:r>
-      <w:r>
-        <w:rPr>
-          <w:rFonts w:ascii="Garamond" w:hAnsi="Garamond"/>
-          <w:outline w:val="0"/>
-          <w:color w:val="000000"/>
-          <w:u w:color="000000"/>
-          <w:rtl w:val="0"/>
-          <w:lang w:val="en-US"/>
-          <w14:textFill>
-            <w14:solidFill>
-              <w14:srgbClr w14:val="000000"/>
-            </w14:solidFill>
-          </w14:textFill>
-        </w:rPr>
-        <w:t>user commands, signals, background/foreground processes, Bash special variables, parent/child processes</w:t>
-      </w:r>
-    </w:p>
-    <w:p>
-      <w:pPr>
-        <w:pStyle w:val="Default"/>
-        <w:spacing w:line="252" w:lineRule="auto"/>
-        <w:rPr>
-          <w:rFonts w:ascii="Garamond" w:cs="Garamond" w:hAnsi="Garamond" w:eastAsia="Garamond"/>
-          <w:outline w:val="0"/>
-          <w:color w:val="000000"/>
-          <w:sz w:val="20"/>
-          <w:szCs w:val="20"/>
-          <w:u w:color="000000"/>
-          <w14:textFill>
-            <w14:solidFill>
-              <w14:srgbClr w14:val="000000"/>
-            </w14:solidFill>
-          </w14:textFill>
-        </w:rPr>
-      </w:pPr>
-    </w:p>
-    <w:p>
-      <w:pPr>
-        <w:pStyle w:val="Default"/>
-        <w:pBdr>
-          <w:top w:val="nil"/>
-          <w:left w:val="nil"/>
-          <w:bottom w:val="single" w:color="000000" w:sz="6" w:space="0" w:shadow="0" w:frame="0"/>
+          <w:bottom w:val="single" w:color="000000" w:sz="6" w:space="1" w:shadow="0" w:frame="0"/>
           <w:right w:val="nil"/>
         </w:pBdr>
         <w:spacing w:line="252" w:lineRule="auto"/>
@@ -2464,6 +1835,22 @@
           <w:rtl w:val="0"/>
           <w:lang w:val="en-US"/>
         </w:rPr>
+        <w:t xml:space="preserve">, Django, FastAPI, </w:t>
+      </w:r>
+      <w:r>
+        <w:rPr>
+          <w:rFonts w:ascii="Garamond" w:hAnsi="Garamond"/>
+          <w:rtl w:val="0"/>
+          <w:lang w:val="en-US"/>
+        </w:rPr>
+        <w:t>HTML</w:t>
+      </w:r>
+      <w:r>
+        <w:rPr>
+          <w:rFonts w:ascii="Garamond" w:hAnsi="Garamond"/>
+          <w:rtl w:val="0"/>
+          <w:lang w:val="en-US"/>
+        </w:rPr>
         <w:t xml:space="preserve">, </w:t>
       </w:r>
       <w:r>
@@ -2472,7 +1859,39 @@
           <w:rtl w:val="0"/>
           <w:lang w:val="en-US"/>
         </w:rPr>
-        <w:t>HTML</w:t>
+        <w:t>CSS</w:t>
+      </w:r>
+      <w:r>
+        <w:rPr>
+          <w:rFonts w:ascii="Garamond" w:hAnsi="Garamond"/>
+          <w:rtl w:val="0"/>
+          <w:lang w:val="en-US"/>
+        </w:rPr>
+        <w:t xml:space="preserve">, Tailwind, HTMX, </w:t>
+      </w:r>
+      <w:r>
+        <w:rPr>
+          <w:rFonts w:ascii="Garamond" w:hAnsi="Garamond"/>
+          <w:rtl w:val="0"/>
+          <w:lang w:val="en-US"/>
+        </w:rPr>
+        <w:t>Javascript</w:t>
+      </w:r>
+      <w:r>
+        <w:rPr>
+          <w:rFonts w:ascii="Garamond" w:hAnsi="Garamond"/>
+          <w:rtl w:val="0"/>
+          <w:lang w:val="en-US"/>
+        </w:rPr>
+        <w:t xml:space="preserve">, Alpine.js, </w:t>
+      </w:r>
+      <w:r>
+        <w:rPr>
+          <w:rFonts w:ascii="Garamond" w:hAnsi="Garamond"/>
+          <w:rtl w:val="0"/>
+          <w:lang w:val="en-US"/>
+        </w:rPr>
+        <w:t>Express</w:t>
       </w:r>
       <w:r>
         <w:rPr>
@@ -2488,7 +1907,7 @@
           <w:rtl w:val="0"/>
           <w:lang w:val="en-US"/>
         </w:rPr>
-        <w:t>CSS</w:t>
+        <w:t>Node</w:t>
       </w:r>
       <w:r>
         <w:rPr>
@@ -2504,7 +1923,7 @@
           <w:rtl w:val="0"/>
           <w:lang w:val="en-US"/>
         </w:rPr>
-        <w:t>Javascript</w:t>
+        <w:t>React</w:t>
       </w:r>
       <w:r>
         <w:rPr>
@@ -2520,7 +1939,7 @@
           <w:rtl w:val="0"/>
           <w:lang w:val="en-US"/>
         </w:rPr>
-        <w:t>Express</w:t>
+        <w:t>C</w:t>
       </w:r>
       <w:r>
         <w:rPr>
@@ -2536,7 +1955,7 @@
           <w:rtl w:val="0"/>
           <w:lang w:val="en-US"/>
         </w:rPr>
-        <w:t>Node</w:t>
+        <w:t>Mongoose/MongoDB</w:t>
       </w:r>
       <w:r>
         <w:rPr>
@@ -2552,54 +1971,6 @@
           <w:rtl w:val="0"/>
           <w:lang w:val="en-US"/>
         </w:rPr>
-        <w:t>React</w:t>
-      </w:r>
-      <w:r>
-        <w:rPr>
-          <w:rFonts w:ascii="Garamond" w:hAnsi="Garamond"/>
-          <w:rtl w:val="0"/>
-          <w:lang w:val="en-US"/>
-        </w:rPr>
-        <w:t xml:space="preserve">, </w:t>
-      </w:r>
-      <w:r>
-        <w:rPr>
-          <w:rFonts w:ascii="Garamond" w:hAnsi="Garamond"/>
-          <w:rtl w:val="0"/>
-          <w:lang w:val="en-US"/>
-        </w:rPr>
-        <w:t>C</w:t>
-      </w:r>
-      <w:r>
-        <w:rPr>
-          <w:rFonts w:ascii="Garamond" w:hAnsi="Garamond"/>
-          <w:rtl w:val="0"/>
-          <w:lang w:val="en-US"/>
-        </w:rPr>
-        <w:t xml:space="preserve">, </w:t>
-      </w:r>
-      <w:r>
-        <w:rPr>
-          <w:rFonts w:ascii="Garamond" w:hAnsi="Garamond"/>
-          <w:rtl w:val="0"/>
-          <w:lang w:val="en-US"/>
-        </w:rPr>
-        <w:t>Mongoose/MongoDB</w:t>
-      </w:r>
-      <w:r>
-        <w:rPr>
-          <w:rFonts w:ascii="Garamond" w:hAnsi="Garamond"/>
-          <w:rtl w:val="0"/>
-          <w:lang w:val="en-US"/>
-        </w:rPr>
-        <w:t xml:space="preserve">, </w:t>
-      </w:r>
-      <w:r>
-        <w:rPr>
-          <w:rFonts w:ascii="Garamond" w:hAnsi="Garamond"/>
-          <w:rtl w:val="0"/>
-          <w:lang w:val="en-US"/>
-        </w:rPr>
         <w:t>MySQL</w:t>
       </w:r>
       <w:r>
@@ -2608,16 +1979,21 @@
           <w:rtl w:val="0"/>
           <w:lang w:val="en-US"/>
         </w:rPr>
-        <w:t xml:space="preserve">, Angular, </w:t>
-      </w:r>
-      <w:r>
-        <w:rPr>
-          <w:rFonts w:ascii="Garamond" w:hAnsi="Garamond"/>
-          <w:rtl w:val="0"/>
-          <w:lang w:val="en-US"/>
-        </w:rPr>
-        <w:t>Material UI</w:t>
-      </w:r>
+        <w:t>, Angular, .NET/C#, Assembly</w:t>
+      </w:r>
+    </w:p>
+    <w:p>
+      <w:pPr>
+        <w:pStyle w:val="Default"/>
+        <w:bidi w:val="0"/>
+        <w:spacing w:after="3" w:line="252" w:lineRule="auto"/>
+        <w:ind w:left="0" w:right="0" w:firstLine="0"/>
+        <w:jc w:val="left"/>
+        <w:rPr>
+          <w:rFonts w:ascii="Garamond" w:cs="Garamond" w:hAnsi="Garamond" w:eastAsia="Garamond"/>
+          <w:rtl w:val="0"/>
+        </w:rPr>
+      </w:pPr>
     </w:p>
     <w:p>
       <w:pPr>
@@ -2798,6 +2174,27 @@
         </w:rPr>
         <w:t>Jira</w:t>
       </w:r>
+      <w:r>
+        <w:rPr>
+          <w:rFonts w:ascii="Garamond" w:hAnsi="Garamond"/>
+          <w:rtl w:val="0"/>
+          <w:lang w:val="en-US"/>
+        </w:rPr>
+        <w:t>, Slack</w:t>
+      </w:r>
+    </w:p>
+    <w:p>
+      <w:pPr>
+        <w:pStyle w:val="Default"/>
+        <w:bidi w:val="0"/>
+        <w:spacing w:line="252" w:lineRule="auto"/>
+        <w:ind w:left="0" w:right="0" w:firstLine="0"/>
+        <w:jc w:val="left"/>
+        <w:rPr>
+          <w:rFonts w:ascii="Garamond" w:cs="Garamond" w:hAnsi="Garamond" w:eastAsia="Garamond"/>
+          <w:rtl w:val="0"/>
+        </w:rPr>
+      </w:pPr>
     </w:p>
     <w:p>
       <w:pPr>
@@ -3231,562 +2628,6 @@
       </w:rPr>
     </w:lvl>
   </w:abstractNum>
-  <w:abstractNum w:abstractNumId="2">
-    <w:multiLevelType w:val="hybridMultilevel"/>
-    <w:numStyleLink w:val="Imported Style 3"/>
-  </w:abstractNum>
-  <w:abstractNum w:abstractNumId="3">
-    <w:multiLevelType w:val="hybridMultilevel"/>
-    <w:styleLink w:val="Imported Style 3"/>
-    <w:lvl w:ilvl="0">
-      <w:start w:val="1"/>
-      <w:numFmt w:val="bullet"/>
-      <w:suff w:val="tab"/>
-      <w:lvlText w:val="▪"/>
-      <w:lvlJc w:val="left"/>
-      <w:pPr>
-        <w:ind w:left="360" w:hanging="360"/>
-      </w:pPr>
-      <w:rPr>
-        <w:rFonts w:ascii="Arial Unicode MS" w:cs="Arial Unicode MS" w:hAnsi="Arial Unicode MS" w:eastAsia="Arial Unicode MS"/>
-        <w:b w:val="0"/>
-        <w:bCs w:val="0"/>
-        <w:i w:val="0"/>
-        <w:iCs w:val="0"/>
-        <w:caps w:val="0"/>
-        <w:smallCaps w:val="0"/>
-        <w:strike w:val="0"/>
-        <w:dstrike w:val="0"/>
-        <w:outline w:val="0"/>
-        <w:emboss w:val="0"/>
-        <w:imprint w:val="0"/>
-        <w:spacing w:val="0"/>
-        <w:w w:val="100"/>
-        <w:kern w:val="0"/>
-        <w:position w:val="0"/>
-        <w:highlight w:val="none"/>
-        <w:vertAlign w:val="baseline"/>
-      </w:rPr>
-    </w:lvl>
-    <w:lvl w:ilvl="1">
-      <w:start w:val="1"/>
-      <w:numFmt w:val="bullet"/>
-      <w:suff w:val="tab"/>
-      <w:lvlText w:val="o"/>
-      <w:lvlJc w:val="left"/>
-      <w:pPr>
-        <w:ind w:left="1080" w:hanging="360"/>
-      </w:pPr>
-      <w:rPr>
-        <w:rFonts w:ascii="Wingdings" w:cs="Wingdings" w:hAnsi="Wingdings" w:eastAsia="Wingdings"/>
-        <w:b w:val="0"/>
-        <w:bCs w:val="0"/>
-        <w:i w:val="0"/>
-        <w:iCs w:val="0"/>
-        <w:caps w:val="0"/>
-        <w:smallCaps w:val="0"/>
-        <w:strike w:val="0"/>
-        <w:dstrike w:val="0"/>
-        <w:outline w:val="0"/>
-        <w:emboss w:val="0"/>
-        <w:imprint w:val="0"/>
-        <w:spacing w:val="0"/>
-        <w:w w:val="100"/>
-        <w:kern w:val="0"/>
-        <w:position w:val="0"/>
-        <w:highlight w:val="none"/>
-        <w:vertAlign w:val="baseline"/>
-      </w:rPr>
-    </w:lvl>
-    <w:lvl w:ilvl="2">
-      <w:start w:val="1"/>
-      <w:numFmt w:val="bullet"/>
-      <w:suff w:val="tab"/>
-      <w:lvlText w:val="▪"/>
-      <w:lvlJc w:val="left"/>
-      <w:pPr>
-        <w:ind w:left="1800" w:hanging="360"/>
-      </w:pPr>
-      <w:rPr>
-        <w:rFonts w:ascii="Arial Unicode MS" w:cs="Arial Unicode MS" w:hAnsi="Arial Unicode MS" w:eastAsia="Arial Unicode MS"/>
-        <w:b w:val="0"/>
-        <w:bCs w:val="0"/>
-        <w:i w:val="0"/>
-        <w:iCs w:val="0"/>
-        <w:caps w:val="0"/>
-        <w:smallCaps w:val="0"/>
-        <w:strike w:val="0"/>
-        <w:dstrike w:val="0"/>
-        <w:outline w:val="0"/>
-        <w:emboss w:val="0"/>
-        <w:imprint w:val="0"/>
-        <w:spacing w:val="0"/>
-        <w:w w:val="100"/>
-        <w:kern w:val="0"/>
-        <w:position w:val="0"/>
-        <w:highlight w:val="none"/>
-        <w:vertAlign w:val="baseline"/>
-      </w:rPr>
-    </w:lvl>
-    <w:lvl w:ilvl="3">
-      <w:start w:val="1"/>
-      <w:numFmt w:val="bullet"/>
-      <w:suff w:val="tab"/>
-      <w:lvlText w:val="•"/>
-      <w:lvlJc w:val="left"/>
-      <w:pPr>
-        <w:ind w:left="2520" w:hanging="360"/>
-      </w:pPr>
-      <w:rPr>
-        <w:rFonts w:ascii="Arial Unicode MS" w:cs="Arial Unicode MS" w:hAnsi="Arial Unicode MS" w:eastAsia="Arial Unicode MS"/>
-        <w:b w:val="0"/>
-        <w:bCs w:val="0"/>
-        <w:i w:val="0"/>
-        <w:iCs w:val="0"/>
-        <w:caps w:val="0"/>
-        <w:smallCaps w:val="0"/>
-        <w:strike w:val="0"/>
-        <w:dstrike w:val="0"/>
-        <w:outline w:val="0"/>
-        <w:emboss w:val="0"/>
-        <w:imprint w:val="0"/>
-        <w:spacing w:val="0"/>
-        <w:w w:val="100"/>
-        <w:kern w:val="0"/>
-        <w:position w:val="0"/>
-        <w:highlight w:val="none"/>
-        <w:vertAlign w:val="baseline"/>
-      </w:rPr>
-    </w:lvl>
-    <w:lvl w:ilvl="4">
-      <w:start w:val="1"/>
-      <w:numFmt w:val="bullet"/>
-      <w:suff w:val="tab"/>
-      <w:lvlText w:val="o"/>
-      <w:lvlJc w:val="left"/>
-      <w:pPr>
-        <w:ind w:left="3240" w:hanging="360"/>
-      </w:pPr>
-      <w:rPr>
-        <w:rFonts w:ascii="Wingdings" w:cs="Wingdings" w:hAnsi="Wingdings" w:eastAsia="Wingdings"/>
-        <w:b w:val="0"/>
-        <w:bCs w:val="0"/>
-        <w:i w:val="0"/>
-        <w:iCs w:val="0"/>
-        <w:caps w:val="0"/>
-        <w:smallCaps w:val="0"/>
-        <w:strike w:val="0"/>
-        <w:dstrike w:val="0"/>
-        <w:outline w:val="0"/>
-        <w:emboss w:val="0"/>
-        <w:imprint w:val="0"/>
-        <w:spacing w:val="0"/>
-        <w:w w:val="100"/>
-        <w:kern w:val="0"/>
-        <w:position w:val="0"/>
-        <w:highlight w:val="none"/>
-        <w:vertAlign w:val="baseline"/>
-      </w:rPr>
-    </w:lvl>
-    <w:lvl w:ilvl="5">
-      <w:start w:val="1"/>
-      <w:numFmt w:val="bullet"/>
-      <w:suff w:val="tab"/>
-      <w:lvlText w:val="▪"/>
-      <w:lvlJc w:val="left"/>
-      <w:pPr>
-        <w:ind w:left="3960" w:hanging="360"/>
-      </w:pPr>
-      <w:rPr>
-        <w:rFonts w:ascii="Arial Unicode MS" w:cs="Arial Unicode MS" w:hAnsi="Arial Unicode MS" w:eastAsia="Arial Unicode MS"/>
-        <w:b w:val="0"/>
-        <w:bCs w:val="0"/>
-        <w:i w:val="0"/>
-        <w:iCs w:val="0"/>
-        <w:caps w:val="0"/>
-        <w:smallCaps w:val="0"/>
-        <w:strike w:val="0"/>
-        <w:dstrike w:val="0"/>
-        <w:outline w:val="0"/>
-        <w:emboss w:val="0"/>
-        <w:imprint w:val="0"/>
-        <w:spacing w:val="0"/>
-        <w:w w:val="100"/>
-        <w:kern w:val="0"/>
-        <w:position w:val="0"/>
-        <w:highlight w:val="none"/>
-        <w:vertAlign w:val="baseline"/>
-      </w:rPr>
-    </w:lvl>
-    <w:lvl w:ilvl="6">
-      <w:start w:val="1"/>
-      <w:numFmt w:val="bullet"/>
-      <w:suff w:val="tab"/>
-      <w:lvlText w:val="•"/>
-      <w:lvlJc w:val="left"/>
-      <w:pPr>
-        <w:ind w:left="4680" w:hanging="360"/>
-      </w:pPr>
-      <w:rPr>
-        <w:rFonts w:ascii="Arial Unicode MS" w:cs="Arial Unicode MS" w:hAnsi="Arial Unicode MS" w:eastAsia="Arial Unicode MS"/>
-        <w:b w:val="0"/>
-        <w:bCs w:val="0"/>
-        <w:i w:val="0"/>
-        <w:iCs w:val="0"/>
-        <w:caps w:val="0"/>
-        <w:smallCaps w:val="0"/>
-        <w:strike w:val="0"/>
-        <w:dstrike w:val="0"/>
-        <w:outline w:val="0"/>
-        <w:emboss w:val="0"/>
-        <w:imprint w:val="0"/>
-        <w:spacing w:val="0"/>
-        <w:w w:val="100"/>
-        <w:kern w:val="0"/>
-        <w:position w:val="0"/>
-        <w:highlight w:val="none"/>
-        <w:vertAlign w:val="baseline"/>
-      </w:rPr>
-    </w:lvl>
-    <w:lvl w:ilvl="7">
-      <w:start w:val="1"/>
-      <w:numFmt w:val="bullet"/>
-      <w:suff w:val="tab"/>
-      <w:lvlText w:val="o"/>
-      <w:lvlJc w:val="left"/>
-      <w:pPr>
-        <w:ind w:left="5400" w:hanging="360"/>
-      </w:pPr>
-      <w:rPr>
-        <w:rFonts w:ascii="Wingdings" w:cs="Wingdings" w:hAnsi="Wingdings" w:eastAsia="Wingdings"/>
-        <w:b w:val="0"/>
-        <w:bCs w:val="0"/>
-        <w:i w:val="0"/>
-        <w:iCs w:val="0"/>
-        <w:caps w:val="0"/>
-        <w:smallCaps w:val="0"/>
-        <w:strike w:val="0"/>
-        <w:dstrike w:val="0"/>
-        <w:outline w:val="0"/>
-        <w:emboss w:val="0"/>
-        <w:imprint w:val="0"/>
-        <w:spacing w:val="0"/>
-        <w:w w:val="100"/>
-        <w:kern w:val="0"/>
-        <w:position w:val="0"/>
-        <w:highlight w:val="none"/>
-        <w:vertAlign w:val="baseline"/>
-      </w:rPr>
-    </w:lvl>
-    <w:lvl w:ilvl="8">
-      <w:start w:val="1"/>
-      <w:numFmt w:val="bullet"/>
-      <w:suff w:val="tab"/>
-      <w:lvlText w:val="▪"/>
-      <w:lvlJc w:val="left"/>
-      <w:pPr>
-        <w:ind w:left="6120" w:hanging="360"/>
-      </w:pPr>
-      <w:rPr>
-        <w:rFonts w:ascii="Arial Unicode MS" w:cs="Arial Unicode MS" w:hAnsi="Arial Unicode MS" w:eastAsia="Arial Unicode MS"/>
-        <w:b w:val="0"/>
-        <w:bCs w:val="0"/>
-        <w:i w:val="0"/>
-        <w:iCs w:val="0"/>
-        <w:caps w:val="0"/>
-        <w:smallCaps w:val="0"/>
-        <w:strike w:val="0"/>
-        <w:dstrike w:val="0"/>
-        <w:outline w:val="0"/>
-        <w:emboss w:val="0"/>
-        <w:imprint w:val="0"/>
-        <w:spacing w:val="0"/>
-        <w:w w:val="100"/>
-        <w:kern w:val="0"/>
-        <w:position w:val="0"/>
-        <w:highlight w:val="none"/>
-        <w:vertAlign w:val="baseline"/>
-      </w:rPr>
-    </w:lvl>
-  </w:abstractNum>
-  <w:abstractNum w:abstractNumId="4">
-    <w:multiLevelType w:val="hybridMultilevel"/>
-    <w:numStyleLink w:val="Imported Style 2"/>
-  </w:abstractNum>
-  <w:abstractNum w:abstractNumId="5">
-    <w:multiLevelType w:val="hybridMultilevel"/>
-    <w:styleLink w:val="Imported Style 2"/>
-    <w:lvl w:ilvl="0">
-      <w:start w:val="1"/>
-      <w:numFmt w:val="bullet"/>
-      <w:suff w:val="tab"/>
-      <w:lvlText w:val="▪"/>
-      <w:lvlJc w:val="left"/>
-      <w:pPr>
-        <w:ind w:left="360" w:hanging="360"/>
-      </w:pPr>
-      <w:rPr>
-        <w:rFonts w:ascii="Arial Unicode MS" w:cs="Arial Unicode MS" w:hAnsi="Arial Unicode MS" w:eastAsia="Arial Unicode MS"/>
-        <w:b w:val="0"/>
-        <w:bCs w:val="0"/>
-        <w:i w:val="0"/>
-        <w:iCs w:val="0"/>
-        <w:caps w:val="0"/>
-        <w:smallCaps w:val="0"/>
-        <w:strike w:val="0"/>
-        <w:dstrike w:val="0"/>
-        <w:outline w:val="0"/>
-        <w:emboss w:val="0"/>
-        <w:imprint w:val="0"/>
-        <w:spacing w:val="0"/>
-        <w:w w:val="100"/>
-        <w:kern w:val="0"/>
-        <w:position w:val="0"/>
-        <w:highlight w:val="none"/>
-        <w:vertAlign w:val="baseline"/>
-      </w:rPr>
-    </w:lvl>
-    <w:lvl w:ilvl="1">
-      <w:start w:val="1"/>
-      <w:numFmt w:val="bullet"/>
-      <w:suff w:val="tab"/>
-      <w:lvlText w:val="o"/>
-      <w:lvlJc w:val="left"/>
-      <w:pPr>
-        <w:ind w:left="1080" w:hanging="360"/>
-      </w:pPr>
-      <w:rPr>
-        <w:rFonts w:ascii="Wingdings" w:cs="Wingdings" w:hAnsi="Wingdings" w:eastAsia="Wingdings"/>
-        <w:b w:val="0"/>
-        <w:bCs w:val="0"/>
-        <w:i w:val="0"/>
-        <w:iCs w:val="0"/>
-        <w:caps w:val="0"/>
-        <w:smallCaps w:val="0"/>
-        <w:strike w:val="0"/>
-        <w:dstrike w:val="0"/>
-        <w:outline w:val="0"/>
-        <w:emboss w:val="0"/>
-        <w:imprint w:val="0"/>
-        <w:spacing w:val="0"/>
-        <w:w w:val="100"/>
-        <w:kern w:val="0"/>
-        <w:position w:val="0"/>
-        <w:highlight w:val="none"/>
-        <w:vertAlign w:val="baseline"/>
-      </w:rPr>
-    </w:lvl>
-    <w:lvl w:ilvl="2">
-      <w:start w:val="1"/>
-      <w:numFmt w:val="bullet"/>
-      <w:suff w:val="tab"/>
-      <w:lvlText w:val="▪"/>
-      <w:lvlJc w:val="left"/>
-      <w:pPr>
-        <w:ind w:left="1800" w:hanging="360"/>
-      </w:pPr>
-      <w:rPr>
-        <w:rFonts w:ascii="Arial Unicode MS" w:cs="Arial Unicode MS" w:hAnsi="Arial Unicode MS" w:eastAsia="Arial Unicode MS"/>
-        <w:b w:val="0"/>
-        <w:bCs w:val="0"/>
-        <w:i w:val="0"/>
-        <w:iCs w:val="0"/>
-        <w:caps w:val="0"/>
-        <w:smallCaps w:val="0"/>
-        <w:strike w:val="0"/>
-        <w:dstrike w:val="0"/>
-        <w:outline w:val="0"/>
-        <w:emboss w:val="0"/>
-        <w:imprint w:val="0"/>
-        <w:spacing w:val="0"/>
-        <w:w w:val="100"/>
-        <w:kern w:val="0"/>
-        <w:position w:val="0"/>
-        <w:highlight w:val="none"/>
-        <w:vertAlign w:val="baseline"/>
-      </w:rPr>
-    </w:lvl>
-    <w:lvl w:ilvl="3">
-      <w:start w:val="1"/>
-      <w:numFmt w:val="bullet"/>
-      <w:suff w:val="tab"/>
-      <w:lvlText w:val="•"/>
-      <w:lvlJc w:val="left"/>
-      <w:pPr>
-        <w:ind w:left="2520" w:hanging="360"/>
-      </w:pPr>
-      <w:rPr>
-        <w:rFonts w:ascii="Arial Unicode MS" w:cs="Arial Unicode MS" w:hAnsi="Arial Unicode MS" w:eastAsia="Arial Unicode MS"/>
-        <w:b w:val="0"/>
-        <w:bCs w:val="0"/>
-        <w:i w:val="0"/>
-        <w:iCs w:val="0"/>
-        <w:caps w:val="0"/>
-        <w:smallCaps w:val="0"/>
-        <w:strike w:val="0"/>
-        <w:dstrike w:val="0"/>
-        <w:outline w:val="0"/>
-        <w:emboss w:val="0"/>
-        <w:imprint w:val="0"/>
-        <w:spacing w:val="0"/>
-        <w:w w:val="100"/>
-        <w:kern w:val="0"/>
-        <w:position w:val="0"/>
-        <w:highlight w:val="none"/>
-        <w:vertAlign w:val="baseline"/>
-      </w:rPr>
-    </w:lvl>
-    <w:lvl w:ilvl="4">
-      <w:start w:val="1"/>
-      <w:numFmt w:val="bullet"/>
-      <w:suff w:val="tab"/>
-      <w:lvlText w:val="o"/>
-      <w:lvlJc w:val="left"/>
-      <w:pPr>
-        <w:ind w:left="3240" w:hanging="360"/>
-      </w:pPr>
-      <w:rPr>
-        <w:rFonts w:ascii="Wingdings" w:cs="Wingdings" w:hAnsi="Wingdings" w:eastAsia="Wingdings"/>
-        <w:b w:val="0"/>
-        <w:bCs w:val="0"/>
-        <w:i w:val="0"/>
-        <w:iCs w:val="0"/>
-        <w:caps w:val="0"/>
-        <w:smallCaps w:val="0"/>
-        <w:strike w:val="0"/>
-        <w:dstrike w:val="0"/>
-        <w:outline w:val="0"/>
-        <w:emboss w:val="0"/>
-        <w:imprint w:val="0"/>
-        <w:spacing w:val="0"/>
-        <w:w w:val="100"/>
-        <w:kern w:val="0"/>
-        <w:position w:val="0"/>
-        <w:highlight w:val="none"/>
-        <w:vertAlign w:val="baseline"/>
-      </w:rPr>
-    </w:lvl>
-    <w:lvl w:ilvl="5">
-      <w:start w:val="1"/>
-      <w:numFmt w:val="bullet"/>
-      <w:suff w:val="tab"/>
-      <w:lvlText w:val="▪"/>
-      <w:lvlJc w:val="left"/>
-      <w:pPr>
-        <w:ind w:left="3960" w:hanging="360"/>
-      </w:pPr>
-      <w:rPr>
-        <w:rFonts w:ascii="Arial Unicode MS" w:cs="Arial Unicode MS" w:hAnsi="Arial Unicode MS" w:eastAsia="Arial Unicode MS"/>
-        <w:b w:val="0"/>
-        <w:bCs w:val="0"/>
-        <w:i w:val="0"/>
-        <w:iCs w:val="0"/>
-        <w:caps w:val="0"/>
-        <w:smallCaps w:val="0"/>
-        <w:strike w:val="0"/>
-        <w:dstrike w:val="0"/>
-        <w:outline w:val="0"/>
-        <w:emboss w:val="0"/>
-        <w:imprint w:val="0"/>
-        <w:spacing w:val="0"/>
-        <w:w w:val="100"/>
-        <w:kern w:val="0"/>
-        <w:position w:val="0"/>
-        <w:highlight w:val="none"/>
-        <w:vertAlign w:val="baseline"/>
-      </w:rPr>
-    </w:lvl>
-    <w:lvl w:ilvl="6">
-      <w:start w:val="1"/>
-      <w:numFmt w:val="bullet"/>
-      <w:suff w:val="tab"/>
-      <w:lvlText w:val="•"/>
-      <w:lvlJc w:val="left"/>
-      <w:pPr>
-        <w:ind w:left="4680" w:hanging="360"/>
-      </w:pPr>
-      <w:rPr>
-        <w:rFonts w:ascii="Arial Unicode MS" w:cs="Arial Unicode MS" w:hAnsi="Arial Unicode MS" w:eastAsia="Arial Unicode MS"/>
-        <w:b w:val="0"/>
-        <w:bCs w:val="0"/>
-        <w:i w:val="0"/>
-        <w:iCs w:val="0"/>
-        <w:caps w:val="0"/>
-        <w:smallCaps w:val="0"/>
-        <w:strike w:val="0"/>
-        <w:dstrike w:val="0"/>
-        <w:outline w:val="0"/>
-        <w:emboss w:val="0"/>
-        <w:imprint w:val="0"/>
-        <w:spacing w:val="0"/>
-        <w:w w:val="100"/>
-        <w:kern w:val="0"/>
-        <w:position w:val="0"/>
-        <w:highlight w:val="none"/>
-        <w:vertAlign w:val="baseline"/>
-      </w:rPr>
-    </w:lvl>
-    <w:lvl w:ilvl="7">
-      <w:start w:val="1"/>
-      <w:numFmt w:val="bullet"/>
-      <w:suff w:val="tab"/>
-      <w:lvlText w:val="o"/>
-      <w:lvlJc w:val="left"/>
-      <w:pPr>
-        <w:ind w:left="5400" w:hanging="360"/>
-      </w:pPr>
-      <w:rPr>
-        <w:rFonts w:ascii="Wingdings" w:cs="Wingdings" w:hAnsi="Wingdings" w:eastAsia="Wingdings"/>
-        <w:b w:val="0"/>
-        <w:bCs w:val="0"/>
-        <w:i w:val="0"/>
-        <w:iCs w:val="0"/>
-        <w:caps w:val="0"/>
-        <w:smallCaps w:val="0"/>
-        <w:strike w:val="0"/>
-        <w:dstrike w:val="0"/>
-        <w:outline w:val="0"/>
-        <w:emboss w:val="0"/>
-        <w:imprint w:val="0"/>
-        <w:spacing w:val="0"/>
-        <w:w w:val="100"/>
-        <w:kern w:val="0"/>
-        <w:position w:val="0"/>
-        <w:highlight w:val="none"/>
-        <w:vertAlign w:val="baseline"/>
-      </w:rPr>
-    </w:lvl>
-    <w:lvl w:ilvl="8">
-      <w:start w:val="1"/>
-      <w:numFmt w:val="bullet"/>
-      <w:suff w:val="tab"/>
-      <w:lvlText w:val="▪"/>
-      <w:lvlJc w:val="left"/>
-      <w:pPr>
-        <w:ind w:left="6120" w:hanging="360"/>
-      </w:pPr>
-      <w:rPr>
-        <w:rFonts w:ascii="Arial Unicode MS" w:cs="Arial Unicode MS" w:hAnsi="Arial Unicode MS" w:eastAsia="Arial Unicode MS"/>
-        <w:b w:val="0"/>
-        <w:bCs w:val="0"/>
-        <w:i w:val="0"/>
-        <w:iCs w:val="0"/>
-        <w:caps w:val="0"/>
-        <w:smallCaps w:val="0"/>
-        <w:strike w:val="0"/>
-        <w:dstrike w:val="0"/>
-        <w:outline w:val="0"/>
-        <w:emboss w:val="0"/>
-        <w:imprint w:val="0"/>
-        <w:spacing w:val="0"/>
-        <w:w w:val="100"/>
-        <w:kern w:val="0"/>
-        <w:position w:val="0"/>
-        <w:highlight w:val="none"/>
-        <w:vertAlign w:val="baseline"/>
-      </w:rPr>
-    </w:lvl>
-  </w:abstractNum>
   <w:num w:numId="1">
     <w:abstractNumId w:val="1"/>
   </w:num>
@@ -4083,18 +2924,6 @@
         </w:rPr>
       </w:lvl>
     </w:lvlOverride>
-  </w:num>
-  <w:num w:numId="4">
-    <w:abstractNumId w:val="3"/>
-  </w:num>
-  <w:num w:numId="5">
-    <w:abstractNumId w:val="2"/>
-  </w:num>
-  <w:num w:numId="6">
-    <w:abstractNumId w:val="5"/>
-  </w:num>
-  <w:num w:numId="7">
-    <w:abstractNumId w:val="4"/>
   </w:num>
 </w:numbering>
 </file>
@@ -4355,22 +3184,6 @@
     <w:pPr>
       <w:numPr>
         <w:numId w:val="1"/>
-      </w:numPr>
-    </w:pPr>
-  </w:style>
-  <w:style w:type="numbering" w:styleId="Imported Style 3">
-    <w:name w:val="Imported Style 3"/>
-    <w:pPr>
-      <w:numPr>
-        <w:numId w:val="4"/>
-      </w:numPr>
-    </w:pPr>
-  </w:style>
-  <w:style w:type="numbering" w:styleId="Imported Style 2">
-    <w:name w:val="Imported Style 2"/>
-    <w:pPr>
-      <w:numPr>
-        <w:numId w:val="6"/>
       </w:numPr>
     </w:pPr>
   </w:style>

</xml_diff>